<commit_message>
finish 1 step in graduate doc
</commit_message>
<xml_diff>
--- a/docs/Курсовой.docx
+++ b/docs/Курсовой.docx
@@ -3268,7 +3268,7 @@
           <w:lang w:val="uk-UA"/>
         </w:rPr>
       </w:pPr>
-      <w:bookmarkStart w:id="0" w:name="_Toc59890274"/>
+      <w:bookmarkStart w:id="0" w:name="_Toc59903959"/>
       <w:r>
         <w:rPr>
           <w:lang w:val="uk-UA"/>
@@ -3632,7 +3632,7 @@
               <w:rFonts w:asciiTheme="minorHAnsi" w:eastAsiaTheme="minorEastAsia" w:hAnsiTheme="minorHAnsi" w:cstheme="minorBidi"/>
               <w:sz w:val="22"/>
               <w:szCs w:val="22"/>
-              <w:lang w:eastAsia="en-US"/>
+              <w:lang w:val="en-US" w:eastAsia="en-US"/>
             </w:rPr>
           </w:pPr>
           <w:r>
@@ -3644,7 +3644,7 @@
           <w:r>
             <w:fldChar w:fldCharType="separate"/>
           </w:r>
-          <w:hyperlink w:anchor="_Toc59890274" w:history="1">
+          <w:hyperlink w:anchor="_Toc59903959" w:history="1">
             <w:r>
               <w:rPr>
                 <w:rStyle w:val="aa"/>
@@ -3667,7 +3667,7 @@
               <w:rPr>
                 <w:webHidden/>
               </w:rPr>
-              <w:instrText xml:space="preserve"> PAGEREF _Toc59890274 \h </w:instrText>
+              <w:instrText xml:space="preserve"> PAGEREF _Toc59903959 \h </w:instrText>
             </w:r>
             <w:r>
               <w:rPr>
@@ -3701,10 +3701,10 @@
               <w:rFonts w:asciiTheme="minorHAnsi" w:eastAsiaTheme="minorEastAsia" w:hAnsiTheme="minorHAnsi" w:cstheme="minorBidi"/>
               <w:sz w:val="22"/>
               <w:szCs w:val="22"/>
-              <w:lang w:eastAsia="en-US"/>
+              <w:lang w:val="en-US" w:eastAsia="en-US"/>
             </w:rPr>
           </w:pPr>
-          <w:hyperlink w:anchor="_Toc59890275" w:history="1">
+          <w:hyperlink w:anchor="_Toc59903960" w:history="1">
             <w:r>
               <w:rPr>
                 <w:rStyle w:val="aa"/>
@@ -3727,7 +3727,7 @@
               <w:rPr>
                 <w:webHidden/>
               </w:rPr>
-              <w:instrText xml:space="preserve"> PAGEREF _Toc59890275 \h </w:instrText>
+              <w:instrText xml:space="preserve"> PAGEREF _Toc59903960 \h </w:instrText>
             </w:r>
             <w:r>
               <w:rPr>
@@ -3761,10 +3761,10 @@
               <w:rFonts w:asciiTheme="minorHAnsi" w:eastAsiaTheme="minorEastAsia" w:hAnsiTheme="minorHAnsi" w:cstheme="minorBidi"/>
               <w:sz w:val="22"/>
               <w:szCs w:val="22"/>
-              <w:lang w:eastAsia="en-US"/>
+              <w:lang w:val="en-US" w:eastAsia="en-US"/>
             </w:rPr>
           </w:pPr>
-          <w:hyperlink w:anchor="_Toc59890276" w:history="1">
+          <w:hyperlink w:anchor="_Toc59903961" w:history="1">
             <w:r>
               <w:rPr>
                 <w:rStyle w:val="aa"/>
@@ -3787,7 +3787,7 @@
               <w:rPr>
                 <w:webHidden/>
               </w:rPr>
-              <w:instrText xml:space="preserve"> PAGEREF _Toc59890276 \h </w:instrText>
+              <w:instrText xml:space="preserve"> PAGEREF _Toc59903961 \h </w:instrText>
             </w:r>
             <w:r>
               <w:rPr>
@@ -3821,10 +3821,10 @@
               <w:rFonts w:asciiTheme="minorHAnsi" w:eastAsiaTheme="minorEastAsia" w:hAnsiTheme="minorHAnsi" w:cstheme="minorBidi"/>
               <w:sz w:val="22"/>
               <w:szCs w:val="22"/>
-              <w:lang w:eastAsia="en-US"/>
+              <w:lang w:val="en-US" w:eastAsia="en-US"/>
             </w:rPr>
           </w:pPr>
-          <w:hyperlink w:anchor="_Toc59890277" w:history="1">
+          <w:hyperlink w:anchor="_Toc59903962" w:history="1">
             <w:r>
               <w:rPr>
                 <w:rStyle w:val="aa"/>
@@ -3847,7 +3847,7 @@
               <w:rPr>
                 <w:webHidden/>
               </w:rPr>
-              <w:instrText xml:space="preserve"> PAGEREF _Toc59890277 \h </w:instrText>
+              <w:instrText xml:space="preserve"> PAGEREF _Toc59903962 \h </w:instrText>
             </w:r>
             <w:r>
               <w:rPr>
@@ -3881,10 +3881,10 @@
               <w:rFonts w:asciiTheme="minorHAnsi" w:eastAsiaTheme="minorEastAsia" w:hAnsiTheme="minorHAnsi" w:cstheme="minorBidi"/>
               <w:sz w:val="22"/>
               <w:szCs w:val="22"/>
-              <w:lang w:val="uk-UA" w:eastAsia="en-US"/>
+              <w:lang w:val="en-US" w:eastAsia="en-US"/>
             </w:rPr>
           </w:pPr>
-          <w:hyperlink w:anchor="_Toc59890278" w:history="1">
+          <w:hyperlink w:anchor="_Toc59903963" w:history="1">
             <w:r>
               <w:rPr>
                 <w:rStyle w:val="aa"/>
@@ -3897,7 +3897,7 @@
                 <w:rFonts w:asciiTheme="minorHAnsi" w:eastAsiaTheme="minorEastAsia" w:hAnsiTheme="minorHAnsi" w:cstheme="minorBidi"/>
                 <w:sz w:val="22"/>
                 <w:szCs w:val="22"/>
-                <w:lang w:val="uk-UA" w:eastAsia="en-US"/>
+                <w:lang w:val="en-US" w:eastAsia="en-US"/>
               </w:rPr>
               <w:tab/>
             </w:r>
@@ -3911,48 +3911,41 @@
             <w:r>
               <w:rPr>
                 <w:webHidden/>
-                <w:lang w:val="uk-UA"/>
               </w:rPr>
               <w:tab/>
             </w:r>
             <w:r>
               <w:rPr>
                 <w:webHidden/>
-                <w:lang w:val="uk-UA"/>
               </w:rPr>
               <w:fldChar w:fldCharType="begin"/>
             </w:r>
             <w:r>
               <w:rPr>
                 <w:webHidden/>
-                <w:lang w:val="uk-UA"/>
-              </w:rPr>
-              <w:instrText xml:space="preserve"> PAGEREF _Toc59890278 \h </w:instrText>
+              </w:rPr>
+              <w:instrText xml:space="preserve"> PAGEREF _Toc59903963 \h </w:instrText>
             </w:r>
             <w:r>
               <w:rPr>
                 <w:webHidden/>
-                <w:lang w:val="uk-UA"/>
               </w:rPr>
             </w:r>
             <w:r>
               <w:rPr>
                 <w:webHidden/>
-                <w:lang w:val="uk-UA"/>
               </w:rPr>
               <w:fldChar w:fldCharType="separate"/>
             </w:r>
             <w:r>
               <w:rPr>
                 <w:webHidden/>
-                <w:lang w:val="uk-UA"/>
               </w:rPr>
               <w:t>8</w:t>
             </w:r>
             <w:r>
               <w:rPr>
                 <w:webHidden/>
-                <w:lang w:val="uk-UA"/>
               </w:rPr>
               <w:fldChar w:fldCharType="end"/>
             </w:r>
@@ -3965,10 +3958,10 @@
               <w:rFonts w:asciiTheme="minorHAnsi" w:eastAsiaTheme="minorEastAsia" w:hAnsiTheme="minorHAnsi" w:cstheme="minorBidi"/>
               <w:sz w:val="22"/>
               <w:szCs w:val="22"/>
-              <w:lang w:val="uk-UA" w:eastAsia="en-US"/>
+              <w:lang w:val="en-US" w:eastAsia="en-US"/>
             </w:rPr>
           </w:pPr>
-          <w:hyperlink w:anchor="_Toc59890279" w:history="1">
+          <w:hyperlink w:anchor="_Toc59903964" w:history="1">
             <w:r>
               <w:rPr>
                 <w:rStyle w:val="aa"/>
@@ -3981,7 +3974,7 @@
                 <w:rFonts w:asciiTheme="minorHAnsi" w:eastAsiaTheme="minorEastAsia" w:hAnsiTheme="minorHAnsi" w:cstheme="minorBidi"/>
                 <w:sz w:val="22"/>
                 <w:szCs w:val="22"/>
-                <w:lang w:val="uk-UA" w:eastAsia="en-US"/>
+                <w:lang w:val="en-US" w:eastAsia="en-US"/>
               </w:rPr>
               <w:tab/>
             </w:r>
@@ -3990,53 +3983,551 @@
                 <w:rStyle w:val="aa"/>
                 <w:lang w:val="uk-UA"/>
               </w:rPr>
+              <w:t>Визначення основних бізнес-процедур (функцій) високонавантаженої інформаційної системи</w:t>
+            </w:r>
+            <w:r>
+              <w:rPr>
+                <w:webHidden/>
+              </w:rPr>
+              <w:tab/>
+            </w:r>
+            <w:r>
+              <w:rPr>
+                <w:webHidden/>
+              </w:rPr>
+              <w:fldChar w:fldCharType="begin"/>
+            </w:r>
+            <w:r>
+              <w:rPr>
+                <w:webHidden/>
+              </w:rPr>
+              <w:instrText xml:space="preserve"> PAGEREF _Toc59903964 \h </w:instrText>
+            </w:r>
+            <w:r>
+              <w:rPr>
+                <w:webHidden/>
+              </w:rPr>
+            </w:r>
+            <w:r>
+              <w:rPr>
+                <w:webHidden/>
+              </w:rPr>
+              <w:fldChar w:fldCharType="separate"/>
+            </w:r>
+            <w:r>
+              <w:rPr>
+                <w:webHidden/>
+              </w:rPr>
+              <w:t>9</w:t>
+            </w:r>
+            <w:r>
+              <w:rPr>
+                <w:webHidden/>
+              </w:rPr>
+              <w:fldChar w:fldCharType="end"/>
+            </w:r>
+          </w:hyperlink>
+        </w:p>
+        <w:p>
+          <w:pPr>
+            <w:pStyle w:val="21"/>
+            <w:rPr>
+              <w:rFonts w:asciiTheme="minorHAnsi" w:eastAsiaTheme="minorEastAsia" w:hAnsiTheme="minorHAnsi" w:cstheme="minorBidi"/>
+              <w:sz w:val="22"/>
+              <w:szCs w:val="22"/>
+              <w:lang w:val="en-US" w:eastAsia="en-US"/>
+            </w:rPr>
+          </w:pPr>
+          <w:hyperlink w:anchor="_Toc59903965" w:history="1">
+            <w:r>
+              <w:rPr>
+                <w:rStyle w:val="aa"/>
+                <w:lang w:val="uk-UA"/>
+              </w:rPr>
+              <w:t>1.3</w:t>
+            </w:r>
+            <w:r>
+              <w:rPr>
+                <w:rFonts w:asciiTheme="minorHAnsi" w:eastAsiaTheme="minorEastAsia" w:hAnsiTheme="minorHAnsi" w:cstheme="minorBidi"/>
+                <w:sz w:val="22"/>
+                <w:szCs w:val="22"/>
+                <w:lang w:val="en-US" w:eastAsia="en-US"/>
+              </w:rPr>
+              <w:tab/>
+            </w:r>
+            <w:r>
+              <w:rPr>
+                <w:rStyle w:val="aa"/>
+                <w:lang w:val="uk-UA"/>
+              </w:rPr>
+              <w:t>Визначення функцій інтерфейсу клієнтської частини інформаційної системи</w:t>
+            </w:r>
+            <w:r>
+              <w:rPr>
+                <w:webHidden/>
+              </w:rPr>
+              <w:tab/>
+            </w:r>
+            <w:r>
+              <w:rPr>
+                <w:webHidden/>
+              </w:rPr>
+              <w:fldChar w:fldCharType="begin"/>
+            </w:r>
+            <w:r>
+              <w:rPr>
+                <w:webHidden/>
+              </w:rPr>
+              <w:instrText xml:space="preserve"> PAGEREF _Toc59903965 \h </w:instrText>
+            </w:r>
+            <w:r>
+              <w:rPr>
+                <w:webHidden/>
+              </w:rPr>
+            </w:r>
+            <w:r>
+              <w:rPr>
+                <w:webHidden/>
+              </w:rPr>
+              <w:fldChar w:fldCharType="separate"/>
+            </w:r>
+            <w:r>
+              <w:rPr>
+                <w:webHidden/>
+              </w:rPr>
+              <w:t>10</w:t>
+            </w:r>
+            <w:r>
+              <w:rPr>
+                <w:webHidden/>
+              </w:rPr>
+              <w:fldChar w:fldCharType="end"/>
+            </w:r>
+          </w:hyperlink>
+        </w:p>
+        <w:p>
+          <w:pPr>
+            <w:pStyle w:val="21"/>
+            <w:rPr>
+              <w:rFonts w:asciiTheme="minorHAnsi" w:eastAsiaTheme="minorEastAsia" w:hAnsiTheme="minorHAnsi" w:cstheme="minorBidi"/>
+              <w:sz w:val="22"/>
+              <w:szCs w:val="22"/>
+              <w:lang w:val="en-US" w:eastAsia="en-US"/>
+            </w:rPr>
+          </w:pPr>
+          <w:hyperlink w:anchor="_Toc59903966" w:history="1">
+            <w:r>
+              <w:rPr>
+                <w:rStyle w:val="aa"/>
+                <w:lang w:val="uk-UA"/>
+              </w:rPr>
+              <w:t>1.4</w:t>
+            </w:r>
+            <w:r>
+              <w:rPr>
+                <w:rFonts w:asciiTheme="minorHAnsi" w:eastAsiaTheme="minorEastAsia" w:hAnsiTheme="minorHAnsi" w:cstheme="minorBidi"/>
+                <w:sz w:val="22"/>
+                <w:szCs w:val="22"/>
+                <w:lang w:val="en-US" w:eastAsia="en-US"/>
+              </w:rPr>
+              <w:tab/>
+            </w:r>
+            <w:r>
+              <w:rPr>
+                <w:rStyle w:val="aa"/>
+                <w:lang w:val="uk-UA"/>
+              </w:rPr>
               <w:t>Постановка завдання</w:t>
             </w:r>
             <w:r>
               <w:rPr>
                 <w:webHidden/>
-                <w:lang w:val="uk-UA"/>
               </w:rPr>
               <w:tab/>
             </w:r>
             <w:r>
               <w:rPr>
                 <w:webHidden/>
-                <w:lang w:val="uk-UA"/>
               </w:rPr>
               <w:fldChar w:fldCharType="begin"/>
             </w:r>
             <w:r>
               <w:rPr>
                 <w:webHidden/>
-                <w:lang w:val="uk-UA"/>
-              </w:rPr>
-              <w:instrText xml:space="preserve"> PAGEREF _Toc59890279 \h </w:instrText>
+              </w:rPr>
+              <w:instrText xml:space="preserve"> PAGEREF _Toc59903966 \h </w:instrText>
             </w:r>
             <w:r>
               <w:rPr>
                 <w:webHidden/>
-                <w:lang w:val="uk-UA"/>
               </w:rPr>
             </w:r>
             <w:r>
               <w:rPr>
                 <w:webHidden/>
-                <w:lang w:val="uk-UA"/>
               </w:rPr>
               <w:fldChar w:fldCharType="separate"/>
             </w:r>
             <w:r>
               <w:rPr>
                 <w:webHidden/>
-                <w:lang w:val="uk-UA"/>
-              </w:rPr>
-              <w:t>9</w:t>
+              </w:rPr>
+              <w:t>11</w:t>
             </w:r>
             <w:r>
               <w:rPr>
                 <w:webHidden/>
-                <w:lang w:val="uk-UA"/>
+              </w:rPr>
+              <w:fldChar w:fldCharType="end"/>
+            </w:r>
+          </w:hyperlink>
+        </w:p>
+        <w:p>
+          <w:pPr>
+            <w:pStyle w:val="12"/>
+            <w:rPr>
+              <w:rFonts w:asciiTheme="minorHAnsi" w:eastAsiaTheme="minorEastAsia" w:hAnsiTheme="minorHAnsi" w:cstheme="minorBidi"/>
+              <w:sz w:val="22"/>
+              <w:szCs w:val="22"/>
+              <w:lang w:val="en-US" w:eastAsia="en-US"/>
+            </w:rPr>
+          </w:pPr>
+          <w:hyperlink w:anchor="_Toc59903967" w:history="1">
+            <w:r>
+              <w:rPr>
+                <w:rStyle w:val="aa"/>
+              </w:rPr>
+              <w:t>Постановка задачи</w:t>
+            </w:r>
+            <w:r>
+              <w:rPr>
+                <w:webHidden/>
+              </w:rPr>
+              <w:tab/>
+            </w:r>
+            <w:r>
+              <w:rPr>
+                <w:webHidden/>
+              </w:rPr>
+              <w:fldChar w:fldCharType="begin"/>
+            </w:r>
+            <w:r>
+              <w:rPr>
+                <w:webHidden/>
+              </w:rPr>
+              <w:instrText xml:space="preserve"> PAGEREF _Toc59903967 \h </w:instrText>
+            </w:r>
+            <w:r>
+              <w:rPr>
+                <w:webHidden/>
+              </w:rPr>
+            </w:r>
+            <w:r>
+              <w:rPr>
+                <w:webHidden/>
+              </w:rPr>
+              <w:fldChar w:fldCharType="separate"/>
+            </w:r>
+            <w:r>
+              <w:rPr>
+                <w:webHidden/>
+              </w:rPr>
+              <w:t>12</w:t>
+            </w:r>
+            <w:r>
+              <w:rPr>
+                <w:webHidden/>
+              </w:rPr>
+              <w:fldChar w:fldCharType="end"/>
+            </w:r>
+          </w:hyperlink>
+        </w:p>
+        <w:p>
+          <w:pPr>
+            <w:pStyle w:val="12"/>
+            <w:rPr>
+              <w:rFonts w:asciiTheme="minorHAnsi" w:eastAsiaTheme="minorEastAsia" w:hAnsiTheme="minorHAnsi" w:cstheme="minorBidi"/>
+              <w:sz w:val="22"/>
+              <w:szCs w:val="22"/>
+              <w:lang w:val="en-US" w:eastAsia="en-US"/>
+            </w:rPr>
+          </w:pPr>
+          <w:hyperlink w:anchor="_Toc59903968" w:history="1">
+            <w:r>
+              <w:rPr>
+                <w:rStyle w:val="aa"/>
+              </w:rPr>
+              <w:t>2 Методы решения задачи</w:t>
+            </w:r>
+            <w:r>
+              <w:rPr>
+                <w:webHidden/>
+              </w:rPr>
+              <w:tab/>
+            </w:r>
+            <w:r>
+              <w:rPr>
+                <w:webHidden/>
+              </w:rPr>
+              <w:fldChar w:fldCharType="begin"/>
+            </w:r>
+            <w:r>
+              <w:rPr>
+                <w:webHidden/>
+              </w:rPr>
+              <w:instrText xml:space="preserve"> PAGEREF _Toc59903968 \h </w:instrText>
+            </w:r>
+            <w:r>
+              <w:rPr>
+                <w:webHidden/>
+              </w:rPr>
+            </w:r>
+            <w:r>
+              <w:rPr>
+                <w:webHidden/>
+              </w:rPr>
+              <w:fldChar w:fldCharType="separate"/>
+            </w:r>
+            <w:r>
+              <w:rPr>
+                <w:webHidden/>
+              </w:rPr>
+              <w:t>13</w:t>
+            </w:r>
+            <w:r>
+              <w:rPr>
+                <w:webHidden/>
+              </w:rPr>
+              <w:fldChar w:fldCharType="end"/>
+            </w:r>
+          </w:hyperlink>
+        </w:p>
+        <w:p>
+          <w:pPr>
+            <w:pStyle w:val="21"/>
+            <w:rPr>
+              <w:rFonts w:asciiTheme="minorHAnsi" w:eastAsiaTheme="minorEastAsia" w:hAnsiTheme="minorHAnsi" w:cstheme="minorBidi"/>
+              <w:sz w:val="22"/>
+              <w:szCs w:val="22"/>
+              <w:lang w:val="en-US" w:eastAsia="en-US"/>
+            </w:rPr>
+          </w:pPr>
+          <w:hyperlink w:anchor="_Toc59903969" w:history="1">
+            <w:r>
+              <w:rPr>
+                <w:rStyle w:val="aa"/>
+                <w:lang w:val="uk-UA"/>
+              </w:rPr>
+              <w:t>2.1</w:t>
+            </w:r>
+            <w:r>
+              <w:rPr>
+                <w:rFonts w:asciiTheme="minorHAnsi" w:eastAsiaTheme="minorEastAsia" w:hAnsiTheme="minorHAnsi" w:cstheme="minorBidi"/>
+                <w:sz w:val="22"/>
+                <w:szCs w:val="22"/>
+                <w:lang w:val="en-US" w:eastAsia="en-US"/>
+              </w:rPr>
+              <w:tab/>
+            </w:r>
+            <w:r>
+              <w:rPr>
+                <w:rStyle w:val="aa"/>
+                <w:lang w:val="uk-UA"/>
+              </w:rPr>
+              <w:t>Оформление таблиц</w:t>
+            </w:r>
+            <w:r>
+              <w:rPr>
+                <w:webHidden/>
+              </w:rPr>
+              <w:tab/>
+            </w:r>
+            <w:r>
+              <w:rPr>
+                <w:webHidden/>
+              </w:rPr>
+              <w:fldChar w:fldCharType="begin"/>
+            </w:r>
+            <w:r>
+              <w:rPr>
+                <w:webHidden/>
+              </w:rPr>
+              <w:instrText xml:space="preserve"> PAGEREF _Toc59903969 \h </w:instrText>
+            </w:r>
+            <w:r>
+              <w:rPr>
+                <w:webHidden/>
+              </w:rPr>
+            </w:r>
+            <w:r>
+              <w:rPr>
+                <w:webHidden/>
+              </w:rPr>
+              <w:fldChar w:fldCharType="separate"/>
+            </w:r>
+            <w:r>
+              <w:rPr>
+                <w:webHidden/>
+              </w:rPr>
+              <w:t>13</w:t>
+            </w:r>
+            <w:r>
+              <w:rPr>
+                <w:webHidden/>
+              </w:rPr>
+              <w:fldChar w:fldCharType="end"/>
+            </w:r>
+          </w:hyperlink>
+        </w:p>
+        <w:p>
+          <w:pPr>
+            <w:pStyle w:val="21"/>
+            <w:rPr>
+              <w:rFonts w:asciiTheme="minorHAnsi" w:eastAsiaTheme="minorEastAsia" w:hAnsiTheme="minorHAnsi" w:cstheme="minorBidi"/>
+              <w:sz w:val="22"/>
+              <w:szCs w:val="22"/>
+              <w:lang w:val="en-US" w:eastAsia="en-US"/>
+            </w:rPr>
+          </w:pPr>
+          <w:hyperlink w:anchor="_Toc59903970" w:history="1">
+            <w:r>
+              <w:rPr>
+                <w:rStyle w:val="aa"/>
+                <w:lang w:val="uk-UA"/>
+              </w:rPr>
+              <w:t>2.2</w:t>
+            </w:r>
+            <w:r>
+              <w:rPr>
+                <w:rFonts w:asciiTheme="minorHAnsi" w:eastAsiaTheme="minorEastAsia" w:hAnsiTheme="minorHAnsi" w:cstheme="minorBidi"/>
+                <w:sz w:val="22"/>
+                <w:szCs w:val="22"/>
+                <w:lang w:val="en-US" w:eastAsia="en-US"/>
+              </w:rPr>
+              <w:tab/>
+            </w:r>
+            <w:r>
+              <w:rPr>
+                <w:rStyle w:val="aa"/>
+                <w:lang w:val="uk-UA"/>
+              </w:rPr>
+              <w:t>Оформление рисунков</w:t>
+            </w:r>
+            <w:r>
+              <w:rPr>
+                <w:webHidden/>
+              </w:rPr>
+              <w:tab/>
+            </w:r>
+            <w:r>
+              <w:rPr>
+                <w:webHidden/>
+              </w:rPr>
+              <w:fldChar w:fldCharType="begin"/>
+            </w:r>
+            <w:r>
+              <w:rPr>
+                <w:webHidden/>
+              </w:rPr>
+              <w:instrText xml:space="preserve"> PAGEREF _Toc59903970 \h </w:instrText>
+            </w:r>
+            <w:r>
+              <w:rPr>
+                <w:webHidden/>
+              </w:rPr>
+            </w:r>
+            <w:r>
+              <w:rPr>
+                <w:webHidden/>
+              </w:rPr>
+              <w:fldChar w:fldCharType="separate"/>
+            </w:r>
+            <w:r>
+              <w:rPr>
+                <w:webHidden/>
+              </w:rPr>
+              <w:t>13</w:t>
+            </w:r>
+            <w:r>
+              <w:rPr>
+                <w:webHidden/>
+              </w:rPr>
+              <w:fldChar w:fldCharType="end"/>
+            </w:r>
+          </w:hyperlink>
+        </w:p>
+        <w:p>
+          <w:pPr>
+            <w:pStyle w:val="21"/>
+            <w:rPr>
+              <w:rFonts w:asciiTheme="minorHAnsi" w:eastAsiaTheme="minorEastAsia" w:hAnsiTheme="minorHAnsi" w:cstheme="minorBidi"/>
+              <w:sz w:val="22"/>
+              <w:szCs w:val="22"/>
+              <w:lang w:val="en-US" w:eastAsia="en-US"/>
+            </w:rPr>
+          </w:pPr>
+          <w:hyperlink w:anchor="_Toc59903971" w:history="1">
+            <w:r>
+              <w:rPr>
+                <w:rStyle w:val="aa"/>
+                <w:lang w:val="uk-UA"/>
+              </w:rPr>
+              <w:t>2.3</w:t>
+            </w:r>
+            <w:r>
+              <w:rPr>
+                <w:rFonts w:asciiTheme="minorHAnsi" w:eastAsiaTheme="minorEastAsia" w:hAnsiTheme="minorHAnsi" w:cstheme="minorBidi"/>
+                <w:sz w:val="22"/>
+                <w:szCs w:val="22"/>
+                <w:lang w:val="en-US" w:eastAsia="en-US"/>
+              </w:rPr>
+              <w:tab/>
+            </w:r>
+            <w:r>
+              <w:rPr>
+                <w:rStyle w:val="aa"/>
+                <w:lang w:val="uk-UA"/>
+              </w:rPr>
+              <w:t>Оформление списков</w:t>
+            </w:r>
+            <w:r>
+              <w:rPr>
+                <w:webHidden/>
+              </w:rPr>
+              <w:tab/>
+            </w:r>
+            <w:r>
+              <w:rPr>
+                <w:webHidden/>
+              </w:rPr>
+              <w:fldChar w:fldCharType="begin"/>
+            </w:r>
+            <w:r>
+              <w:rPr>
+                <w:webHidden/>
+              </w:rPr>
+              <w:instrText xml:space="preserve"> PAGEREF _Toc59903971 \h </w:instrText>
+            </w:r>
+            <w:r>
+              <w:rPr>
+                <w:webHidden/>
+              </w:rPr>
+            </w:r>
+            <w:r>
+              <w:rPr>
+                <w:webHidden/>
+              </w:rPr>
+              <w:fldChar w:fldCharType="separate"/>
+            </w:r>
+            <w:r>
+              <w:rPr>
+                <w:webHidden/>
+              </w:rPr>
+              <w:t>15</w:t>
+            </w:r>
+            <w:r>
+              <w:rPr>
+                <w:webHidden/>
               </w:rPr>
               <w:fldChar w:fldCharType="end"/>
             </w:r>
@@ -4049,23 +4540,23 @@
               <w:rFonts w:asciiTheme="minorHAnsi" w:eastAsiaTheme="minorEastAsia" w:hAnsiTheme="minorHAnsi" w:cstheme="minorBidi"/>
               <w:sz w:val="22"/>
               <w:szCs w:val="22"/>
-              <w:lang w:val="uk-UA" w:eastAsia="en-US"/>
+              <w:lang w:val="en-US" w:eastAsia="en-US"/>
             </w:rPr>
           </w:pPr>
-          <w:hyperlink w:anchor="_Toc59890280" w:history="1">
+          <w:hyperlink w:anchor="_Toc59903972" w:history="1">
             <w:r>
               <w:rPr>
                 <w:rStyle w:val="aa"/>
                 <w:lang w:val="uk-UA"/>
               </w:rPr>
-              <w:t>1.2.1</w:t>
+              <w:t>2.3.1</w:t>
             </w:r>
             <w:r>
               <w:rPr>
                 <w:rFonts w:asciiTheme="minorHAnsi" w:eastAsiaTheme="minorEastAsia" w:hAnsiTheme="minorHAnsi" w:cstheme="minorBidi"/>
                 <w:sz w:val="22"/>
                 <w:szCs w:val="22"/>
-                <w:lang w:val="uk-UA" w:eastAsia="en-US"/>
+                <w:lang w:val="en-US" w:eastAsia="en-US"/>
               </w:rPr>
               <w:tab/>
             </w:r>
@@ -4074,53 +4565,200 @@
                 <w:rStyle w:val="aa"/>
                 <w:lang w:val="uk-UA"/>
               </w:rPr>
-              <w:t>Подраздел третьего уровня (Стиль: Заголовок 3)</w:t>
+              <w:t>Маркированный список</w:t>
             </w:r>
             <w:r>
               <w:rPr>
                 <w:webHidden/>
-                <w:lang w:val="uk-UA"/>
               </w:rPr>
               <w:tab/>
             </w:r>
             <w:r>
               <w:rPr>
                 <w:webHidden/>
-                <w:lang w:val="uk-UA"/>
               </w:rPr>
               <w:fldChar w:fldCharType="begin"/>
             </w:r>
             <w:r>
               <w:rPr>
                 <w:webHidden/>
-                <w:lang w:val="uk-UA"/>
-              </w:rPr>
-              <w:instrText xml:space="preserve"> PAGEREF _Toc59890280 \h </w:instrText>
+              </w:rPr>
+              <w:instrText xml:space="preserve"> PAGEREF _Toc59903972 \h </w:instrText>
             </w:r>
             <w:r>
               <w:rPr>
                 <w:webHidden/>
-                <w:lang w:val="uk-UA"/>
               </w:rPr>
             </w:r>
             <w:r>
               <w:rPr>
                 <w:webHidden/>
-                <w:lang w:val="uk-UA"/>
               </w:rPr>
               <w:fldChar w:fldCharType="separate"/>
             </w:r>
             <w:r>
               <w:rPr>
                 <w:webHidden/>
-                <w:lang w:val="uk-UA"/>
-              </w:rPr>
-              <w:t>9</w:t>
+              </w:rPr>
+              <w:t>15</w:t>
             </w:r>
             <w:r>
               <w:rPr>
                 <w:webHidden/>
-                <w:lang w:val="uk-UA"/>
+              </w:rPr>
+              <w:fldChar w:fldCharType="end"/>
+            </w:r>
+          </w:hyperlink>
+        </w:p>
+        <w:p>
+          <w:pPr>
+            <w:pStyle w:val="31"/>
+            <w:rPr>
+              <w:rFonts w:asciiTheme="minorHAnsi" w:eastAsiaTheme="minorEastAsia" w:hAnsiTheme="minorHAnsi" w:cstheme="minorBidi"/>
+              <w:sz w:val="22"/>
+              <w:szCs w:val="22"/>
+              <w:lang w:val="en-US" w:eastAsia="en-US"/>
+            </w:rPr>
+          </w:pPr>
+          <w:hyperlink w:anchor="_Toc59903973" w:history="1">
+            <w:r>
+              <w:rPr>
+                <w:rStyle w:val="aa"/>
+                <w:lang w:val="uk-UA"/>
+              </w:rPr>
+              <w:t>2.3.2</w:t>
+            </w:r>
+            <w:r>
+              <w:rPr>
+                <w:rFonts w:asciiTheme="minorHAnsi" w:eastAsiaTheme="minorEastAsia" w:hAnsiTheme="minorHAnsi" w:cstheme="minorBidi"/>
+                <w:sz w:val="22"/>
+                <w:szCs w:val="22"/>
+                <w:lang w:val="en-US" w:eastAsia="en-US"/>
+              </w:rPr>
+              <w:tab/>
+            </w:r>
+            <w:r>
+              <w:rPr>
+                <w:rStyle w:val="aa"/>
+                <w:lang w:val="uk-UA"/>
+              </w:rPr>
+              <w:t>Буквенный список</w:t>
+            </w:r>
+            <w:r>
+              <w:rPr>
+                <w:webHidden/>
+              </w:rPr>
+              <w:tab/>
+            </w:r>
+            <w:r>
+              <w:rPr>
+                <w:webHidden/>
+              </w:rPr>
+              <w:fldChar w:fldCharType="begin"/>
+            </w:r>
+            <w:r>
+              <w:rPr>
+                <w:webHidden/>
+              </w:rPr>
+              <w:instrText xml:space="preserve"> PAGEREF _Toc59903973 \h </w:instrText>
+            </w:r>
+            <w:r>
+              <w:rPr>
+                <w:webHidden/>
+              </w:rPr>
+            </w:r>
+            <w:r>
+              <w:rPr>
+                <w:webHidden/>
+              </w:rPr>
+              <w:fldChar w:fldCharType="separate"/>
+            </w:r>
+            <w:r>
+              <w:rPr>
+                <w:webHidden/>
+              </w:rPr>
+              <w:t>15</w:t>
+            </w:r>
+            <w:r>
+              <w:rPr>
+                <w:webHidden/>
+              </w:rPr>
+              <w:fldChar w:fldCharType="end"/>
+            </w:r>
+          </w:hyperlink>
+        </w:p>
+        <w:p>
+          <w:pPr>
+            <w:pStyle w:val="21"/>
+            <w:rPr>
+              <w:rFonts w:asciiTheme="minorHAnsi" w:eastAsiaTheme="minorEastAsia" w:hAnsiTheme="minorHAnsi" w:cstheme="minorBidi"/>
+              <w:sz w:val="22"/>
+              <w:szCs w:val="22"/>
+              <w:lang w:val="en-US" w:eastAsia="en-US"/>
+            </w:rPr>
+          </w:pPr>
+          <w:hyperlink w:anchor="_Toc59903974" w:history="1">
+            <w:r>
+              <w:rPr>
+                <w:rStyle w:val="aa"/>
+                <w:lang w:val="uk-UA"/>
+              </w:rPr>
+              <w:t>2.4</w:t>
+            </w:r>
+            <w:r>
+              <w:rPr>
+                <w:rFonts w:asciiTheme="minorHAnsi" w:eastAsiaTheme="minorEastAsia" w:hAnsiTheme="minorHAnsi" w:cstheme="minorBidi"/>
+                <w:sz w:val="22"/>
+                <w:szCs w:val="22"/>
+                <w:lang w:val="en-US" w:eastAsia="en-US"/>
+              </w:rPr>
+              <w:tab/>
+            </w:r>
+            <w:r>
+              <w:rPr>
+                <w:rStyle w:val="aa"/>
+                <w:lang w:val="uk-UA"/>
+              </w:rPr>
+              <w:t>Оформление формул</w:t>
+            </w:r>
+            <w:r>
+              <w:rPr>
+                <w:webHidden/>
+              </w:rPr>
+              <w:tab/>
+            </w:r>
+            <w:r>
+              <w:rPr>
+                <w:webHidden/>
+              </w:rPr>
+              <w:fldChar w:fldCharType="begin"/>
+            </w:r>
+            <w:r>
+              <w:rPr>
+                <w:webHidden/>
+              </w:rPr>
+              <w:instrText xml:space="preserve"> PAGEREF _Toc59903974 \h </w:instrText>
+            </w:r>
+            <w:r>
+              <w:rPr>
+                <w:webHidden/>
+              </w:rPr>
+            </w:r>
+            <w:r>
+              <w:rPr>
+                <w:webHidden/>
+              </w:rPr>
+              <w:fldChar w:fldCharType="separate"/>
+            </w:r>
+            <w:r>
+              <w:rPr>
+                <w:webHidden/>
+              </w:rPr>
+              <w:t>16</w:t>
+            </w:r>
+            <w:r>
+              <w:rPr>
+                <w:webHidden/>
               </w:rPr>
               <w:fldChar w:fldCharType="end"/>
             </w:r>
@@ -4133,15 +4771,15 @@
               <w:rFonts w:asciiTheme="minorHAnsi" w:eastAsiaTheme="minorEastAsia" w:hAnsiTheme="minorHAnsi" w:cstheme="minorBidi"/>
               <w:sz w:val="22"/>
               <w:szCs w:val="22"/>
-              <w:lang w:eastAsia="en-US"/>
+              <w:lang w:val="en-US" w:eastAsia="en-US"/>
             </w:rPr>
           </w:pPr>
-          <w:hyperlink w:anchor="_Toc59890281" w:history="1">
+          <w:hyperlink w:anchor="_Toc59903975" w:history="1">
             <w:r>
               <w:rPr>
                 <w:rStyle w:val="aa"/>
               </w:rPr>
-              <w:t>2 Постановка задачи</w:t>
+              <w:t>Список литературы</w:t>
             </w:r>
             <w:r>
               <w:rPr>
@@ -4159,7 +4797,7 @@
               <w:rPr>
                 <w:webHidden/>
               </w:rPr>
-              <w:instrText xml:space="preserve"> PAGEREF _Toc59890281 \h </w:instrText>
+              <w:instrText xml:space="preserve"> PAGEREF _Toc59903975 \h </w:instrText>
             </w:r>
             <w:r>
               <w:rPr>
@@ -4176,7 +4814,7 @@
               <w:rPr>
                 <w:webHidden/>
               </w:rPr>
-              <w:t>10</w:t>
+              <w:t>17</w:t>
             </w:r>
             <w:r>
               <w:rPr>
@@ -4193,15 +4831,15 @@
               <w:rFonts w:asciiTheme="minorHAnsi" w:eastAsiaTheme="minorEastAsia" w:hAnsiTheme="minorHAnsi" w:cstheme="minorBidi"/>
               <w:sz w:val="22"/>
               <w:szCs w:val="22"/>
-              <w:lang w:eastAsia="en-US"/>
+              <w:lang w:val="en-US" w:eastAsia="en-US"/>
             </w:rPr>
           </w:pPr>
-          <w:hyperlink w:anchor="_Toc59890282" w:history="1">
+          <w:hyperlink w:anchor="_Toc59903976" w:history="1">
             <w:r>
               <w:rPr>
                 <w:rStyle w:val="aa"/>
               </w:rPr>
-              <w:t>3 Методы решения задачи</w:t>
+              <w:t>Додаток А Графічні матеріали (Стиль Заголовок Додатка)</w:t>
             </w:r>
             <w:r>
               <w:rPr>
@@ -4219,7 +4857,7 @@
               <w:rPr>
                 <w:webHidden/>
               </w:rPr>
-              <w:instrText xml:space="preserve"> PAGEREF _Toc59890282 \h </w:instrText>
+              <w:instrText xml:space="preserve"> PAGEREF _Toc59903976 \h </w:instrText>
             </w:r>
             <w:r>
               <w:rPr>
@@ -4236,515 +4874,11 @@
               <w:rPr>
                 <w:webHidden/>
               </w:rPr>
-              <w:t>11</w:t>
+              <w:t>18</w:t>
             </w:r>
             <w:r>
               <w:rPr>
                 <w:webHidden/>
-              </w:rPr>
-              <w:fldChar w:fldCharType="end"/>
-            </w:r>
-          </w:hyperlink>
-        </w:p>
-        <w:p>
-          <w:pPr>
-            <w:pStyle w:val="21"/>
-            <w:rPr>
-              <w:rFonts w:asciiTheme="minorHAnsi" w:eastAsiaTheme="minorEastAsia" w:hAnsiTheme="minorHAnsi" w:cstheme="minorBidi"/>
-              <w:sz w:val="22"/>
-              <w:szCs w:val="22"/>
-              <w:lang w:val="uk-UA" w:eastAsia="en-US"/>
-            </w:rPr>
-          </w:pPr>
-          <w:hyperlink w:anchor="_Toc59890283" w:history="1">
-            <w:r>
-              <w:rPr>
-                <w:rStyle w:val="aa"/>
-                <w:lang w:val="uk-UA"/>
-              </w:rPr>
-              <w:t>3.1</w:t>
-            </w:r>
-            <w:r>
-              <w:rPr>
-                <w:rFonts w:asciiTheme="minorHAnsi" w:eastAsiaTheme="minorEastAsia" w:hAnsiTheme="minorHAnsi" w:cstheme="minorBidi"/>
-                <w:sz w:val="22"/>
-                <w:szCs w:val="22"/>
-                <w:lang w:val="uk-UA" w:eastAsia="en-US"/>
-              </w:rPr>
-              <w:tab/>
-            </w:r>
-            <w:r>
-              <w:rPr>
-                <w:rStyle w:val="aa"/>
-                <w:lang w:val="uk-UA"/>
-              </w:rPr>
-              <w:t>Оформление таблиц</w:t>
-            </w:r>
-            <w:r>
-              <w:rPr>
-                <w:webHidden/>
-                <w:lang w:val="uk-UA"/>
-              </w:rPr>
-              <w:tab/>
-            </w:r>
-            <w:r>
-              <w:rPr>
-                <w:webHidden/>
-                <w:lang w:val="uk-UA"/>
-              </w:rPr>
-              <w:fldChar w:fldCharType="begin"/>
-            </w:r>
-            <w:r>
-              <w:rPr>
-                <w:webHidden/>
-                <w:lang w:val="uk-UA"/>
-              </w:rPr>
-              <w:instrText xml:space="preserve"> PAGEREF _Toc59890283 \h </w:instrText>
-            </w:r>
-            <w:r>
-              <w:rPr>
-                <w:webHidden/>
-                <w:lang w:val="uk-UA"/>
-              </w:rPr>
-            </w:r>
-            <w:r>
-              <w:rPr>
-                <w:webHidden/>
-                <w:lang w:val="uk-UA"/>
-              </w:rPr>
-              <w:fldChar w:fldCharType="separate"/>
-            </w:r>
-            <w:r>
-              <w:rPr>
-                <w:webHidden/>
-                <w:lang w:val="uk-UA"/>
-              </w:rPr>
-              <w:t>11</w:t>
-            </w:r>
-            <w:r>
-              <w:rPr>
-                <w:webHidden/>
-                <w:lang w:val="uk-UA"/>
-              </w:rPr>
-              <w:fldChar w:fldCharType="end"/>
-            </w:r>
-          </w:hyperlink>
-        </w:p>
-        <w:p>
-          <w:pPr>
-            <w:pStyle w:val="21"/>
-            <w:rPr>
-              <w:rFonts w:asciiTheme="minorHAnsi" w:eastAsiaTheme="minorEastAsia" w:hAnsiTheme="minorHAnsi" w:cstheme="minorBidi"/>
-              <w:sz w:val="22"/>
-              <w:szCs w:val="22"/>
-              <w:lang w:val="uk-UA" w:eastAsia="en-US"/>
-            </w:rPr>
-          </w:pPr>
-          <w:hyperlink w:anchor="_Toc59890284" w:history="1">
-            <w:r>
-              <w:rPr>
-                <w:rStyle w:val="aa"/>
-                <w:lang w:val="uk-UA"/>
-              </w:rPr>
-              <w:t>3.2</w:t>
-            </w:r>
-            <w:r>
-              <w:rPr>
-                <w:rFonts w:asciiTheme="minorHAnsi" w:eastAsiaTheme="minorEastAsia" w:hAnsiTheme="minorHAnsi" w:cstheme="minorBidi"/>
-                <w:sz w:val="22"/>
-                <w:szCs w:val="22"/>
-                <w:lang w:val="uk-UA" w:eastAsia="en-US"/>
-              </w:rPr>
-              <w:tab/>
-            </w:r>
-            <w:r>
-              <w:rPr>
-                <w:rStyle w:val="aa"/>
-                <w:lang w:val="uk-UA"/>
-              </w:rPr>
-              <w:t>Оформление рисунков</w:t>
-            </w:r>
-            <w:r>
-              <w:rPr>
-                <w:webHidden/>
-                <w:lang w:val="uk-UA"/>
-              </w:rPr>
-              <w:tab/>
-            </w:r>
-            <w:r>
-              <w:rPr>
-                <w:webHidden/>
-                <w:lang w:val="uk-UA"/>
-              </w:rPr>
-              <w:fldChar w:fldCharType="begin"/>
-            </w:r>
-            <w:r>
-              <w:rPr>
-                <w:webHidden/>
-                <w:lang w:val="uk-UA"/>
-              </w:rPr>
-              <w:instrText xml:space="preserve"> PAGEREF _Toc59890284 \h </w:instrText>
-            </w:r>
-            <w:r>
-              <w:rPr>
-                <w:webHidden/>
-                <w:lang w:val="uk-UA"/>
-              </w:rPr>
-            </w:r>
-            <w:r>
-              <w:rPr>
-                <w:webHidden/>
-                <w:lang w:val="uk-UA"/>
-              </w:rPr>
-              <w:fldChar w:fldCharType="separate"/>
-            </w:r>
-            <w:r>
-              <w:rPr>
-                <w:webHidden/>
-                <w:lang w:val="uk-UA"/>
-              </w:rPr>
-              <w:t>11</w:t>
-            </w:r>
-            <w:r>
-              <w:rPr>
-                <w:webHidden/>
-                <w:lang w:val="uk-UA"/>
-              </w:rPr>
-              <w:fldChar w:fldCharType="end"/>
-            </w:r>
-          </w:hyperlink>
-        </w:p>
-        <w:p>
-          <w:pPr>
-            <w:pStyle w:val="21"/>
-            <w:rPr>
-              <w:rFonts w:asciiTheme="minorHAnsi" w:eastAsiaTheme="minorEastAsia" w:hAnsiTheme="minorHAnsi" w:cstheme="minorBidi"/>
-              <w:sz w:val="22"/>
-              <w:szCs w:val="22"/>
-              <w:lang w:val="uk-UA" w:eastAsia="en-US"/>
-            </w:rPr>
-          </w:pPr>
-          <w:hyperlink w:anchor="_Toc59890285" w:history="1">
-            <w:r>
-              <w:rPr>
-                <w:rStyle w:val="aa"/>
-                <w:lang w:val="uk-UA"/>
-              </w:rPr>
-              <w:t>3.3</w:t>
-            </w:r>
-            <w:r>
-              <w:rPr>
-                <w:rFonts w:asciiTheme="minorHAnsi" w:eastAsiaTheme="minorEastAsia" w:hAnsiTheme="minorHAnsi" w:cstheme="minorBidi"/>
-                <w:sz w:val="22"/>
-                <w:szCs w:val="22"/>
-                <w:lang w:val="uk-UA" w:eastAsia="en-US"/>
-              </w:rPr>
-              <w:tab/>
-            </w:r>
-            <w:r>
-              <w:rPr>
-                <w:rStyle w:val="aa"/>
-                <w:lang w:val="uk-UA"/>
-              </w:rPr>
-              <w:t>Оформление списков</w:t>
-            </w:r>
-            <w:r>
-              <w:rPr>
-                <w:webHidden/>
-                <w:lang w:val="uk-UA"/>
-              </w:rPr>
-              <w:tab/>
-            </w:r>
-            <w:r>
-              <w:rPr>
-                <w:webHidden/>
-                <w:lang w:val="uk-UA"/>
-              </w:rPr>
-              <w:fldChar w:fldCharType="begin"/>
-            </w:r>
-            <w:r>
-              <w:rPr>
-                <w:webHidden/>
-                <w:lang w:val="uk-UA"/>
-              </w:rPr>
-              <w:instrText xml:space="preserve"> PAGEREF _Toc59890285 \h </w:instrText>
-            </w:r>
-            <w:r>
-              <w:rPr>
-                <w:webHidden/>
-                <w:lang w:val="uk-UA"/>
-              </w:rPr>
-            </w:r>
-            <w:r>
-              <w:rPr>
-                <w:webHidden/>
-                <w:lang w:val="uk-UA"/>
-              </w:rPr>
-              <w:fldChar w:fldCharType="separate"/>
-            </w:r>
-            <w:r>
-              <w:rPr>
-                <w:webHidden/>
-                <w:lang w:val="uk-UA"/>
-              </w:rPr>
-              <w:t>13</w:t>
-            </w:r>
-            <w:r>
-              <w:rPr>
-                <w:webHidden/>
-                <w:lang w:val="uk-UA"/>
-              </w:rPr>
-              <w:fldChar w:fldCharType="end"/>
-            </w:r>
-          </w:hyperlink>
-        </w:p>
-        <w:p>
-          <w:pPr>
-            <w:pStyle w:val="31"/>
-            <w:rPr>
-              <w:rFonts w:asciiTheme="minorHAnsi" w:eastAsiaTheme="minorEastAsia" w:hAnsiTheme="minorHAnsi" w:cstheme="minorBidi"/>
-              <w:sz w:val="22"/>
-              <w:szCs w:val="22"/>
-              <w:lang w:val="uk-UA" w:eastAsia="en-US"/>
-            </w:rPr>
-          </w:pPr>
-          <w:hyperlink w:anchor="_Toc59890286" w:history="1">
-            <w:r>
-              <w:rPr>
-                <w:rStyle w:val="aa"/>
-                <w:lang w:val="uk-UA"/>
-              </w:rPr>
-              <w:t>3.3.1</w:t>
-            </w:r>
-            <w:r>
-              <w:rPr>
-                <w:rFonts w:asciiTheme="minorHAnsi" w:eastAsiaTheme="minorEastAsia" w:hAnsiTheme="minorHAnsi" w:cstheme="minorBidi"/>
-                <w:sz w:val="22"/>
-                <w:szCs w:val="22"/>
-                <w:lang w:val="uk-UA" w:eastAsia="en-US"/>
-              </w:rPr>
-              <w:tab/>
-            </w:r>
-            <w:r>
-              <w:rPr>
-                <w:rStyle w:val="aa"/>
-                <w:lang w:val="uk-UA"/>
-              </w:rPr>
-              <w:t>Маркированный список</w:t>
-            </w:r>
-            <w:r>
-              <w:rPr>
-                <w:webHidden/>
-                <w:lang w:val="uk-UA"/>
-              </w:rPr>
-              <w:tab/>
-            </w:r>
-            <w:r>
-              <w:rPr>
-                <w:webHidden/>
-                <w:lang w:val="uk-UA"/>
-              </w:rPr>
-              <w:fldChar w:fldCharType="begin"/>
-            </w:r>
-            <w:r>
-              <w:rPr>
-                <w:webHidden/>
-                <w:lang w:val="uk-UA"/>
-              </w:rPr>
-              <w:instrText xml:space="preserve"> PAGEREF _Toc59890286 \h </w:instrText>
-            </w:r>
-            <w:r>
-              <w:rPr>
-                <w:webHidden/>
-                <w:lang w:val="uk-UA"/>
-              </w:rPr>
-            </w:r>
-            <w:r>
-              <w:rPr>
-                <w:webHidden/>
-                <w:lang w:val="uk-UA"/>
-              </w:rPr>
-              <w:fldChar w:fldCharType="separate"/>
-            </w:r>
-            <w:r>
-              <w:rPr>
-                <w:webHidden/>
-                <w:lang w:val="uk-UA"/>
-              </w:rPr>
-              <w:t>13</w:t>
-            </w:r>
-            <w:r>
-              <w:rPr>
-                <w:webHidden/>
-                <w:lang w:val="uk-UA"/>
-              </w:rPr>
-              <w:fldChar w:fldCharType="end"/>
-            </w:r>
-          </w:hyperlink>
-        </w:p>
-        <w:p>
-          <w:pPr>
-            <w:pStyle w:val="31"/>
-            <w:rPr>
-              <w:rFonts w:asciiTheme="minorHAnsi" w:eastAsiaTheme="minorEastAsia" w:hAnsiTheme="minorHAnsi" w:cstheme="minorBidi"/>
-              <w:sz w:val="22"/>
-              <w:szCs w:val="22"/>
-              <w:lang w:val="uk-UA" w:eastAsia="en-US"/>
-            </w:rPr>
-          </w:pPr>
-          <w:hyperlink w:anchor="_Toc59890287" w:history="1">
-            <w:r>
-              <w:rPr>
-                <w:rStyle w:val="aa"/>
-                <w:lang w:val="uk-UA"/>
-              </w:rPr>
-              <w:t>3.3.2</w:t>
-            </w:r>
-            <w:r>
-              <w:rPr>
-                <w:rFonts w:asciiTheme="minorHAnsi" w:eastAsiaTheme="minorEastAsia" w:hAnsiTheme="minorHAnsi" w:cstheme="minorBidi"/>
-                <w:sz w:val="22"/>
-                <w:szCs w:val="22"/>
-                <w:lang w:val="uk-UA" w:eastAsia="en-US"/>
-              </w:rPr>
-              <w:tab/>
-            </w:r>
-            <w:r>
-              <w:rPr>
-                <w:rStyle w:val="aa"/>
-                <w:lang w:val="uk-UA"/>
-              </w:rPr>
-              <w:t>Буквенный список</w:t>
-            </w:r>
-            <w:r>
-              <w:rPr>
-                <w:webHidden/>
-                <w:lang w:val="uk-UA"/>
-              </w:rPr>
-              <w:tab/>
-            </w:r>
-            <w:r>
-              <w:rPr>
-                <w:webHidden/>
-                <w:lang w:val="uk-UA"/>
-              </w:rPr>
-              <w:fldChar w:fldCharType="begin"/>
-            </w:r>
-            <w:r>
-              <w:rPr>
-                <w:webHidden/>
-                <w:lang w:val="uk-UA"/>
-              </w:rPr>
-              <w:instrText xml:space="preserve"> PAGEREF _Toc59890287 \h </w:instrText>
-            </w:r>
-            <w:r>
-              <w:rPr>
-                <w:webHidden/>
-                <w:lang w:val="uk-UA"/>
-              </w:rPr>
-            </w:r>
-            <w:r>
-              <w:rPr>
-                <w:webHidden/>
-                <w:lang w:val="uk-UA"/>
-              </w:rPr>
-              <w:fldChar w:fldCharType="separate"/>
-            </w:r>
-            <w:r>
-              <w:rPr>
-                <w:webHidden/>
-                <w:lang w:val="uk-UA"/>
-              </w:rPr>
-              <w:t>13</w:t>
-            </w:r>
-            <w:r>
-              <w:rPr>
-                <w:webHidden/>
-                <w:lang w:val="uk-UA"/>
-              </w:rPr>
-              <w:fldChar w:fldCharType="end"/>
-            </w:r>
-          </w:hyperlink>
-        </w:p>
-        <w:p>
-          <w:pPr>
-            <w:pStyle w:val="21"/>
-            <w:rPr>
-              <w:rFonts w:asciiTheme="minorHAnsi" w:eastAsiaTheme="minorEastAsia" w:hAnsiTheme="minorHAnsi" w:cstheme="minorBidi"/>
-              <w:sz w:val="22"/>
-              <w:szCs w:val="22"/>
-              <w:lang w:val="uk-UA" w:eastAsia="en-US"/>
-            </w:rPr>
-          </w:pPr>
-          <w:hyperlink w:anchor="_Toc59890288" w:history="1">
-            <w:r>
-              <w:rPr>
-                <w:rStyle w:val="aa"/>
-                <w:lang w:val="uk-UA"/>
-              </w:rPr>
-              <w:t>3.4</w:t>
-            </w:r>
-            <w:r>
-              <w:rPr>
-                <w:rFonts w:asciiTheme="minorHAnsi" w:eastAsiaTheme="minorEastAsia" w:hAnsiTheme="minorHAnsi" w:cstheme="minorBidi"/>
-                <w:sz w:val="22"/>
-                <w:szCs w:val="22"/>
-                <w:lang w:val="uk-UA" w:eastAsia="en-US"/>
-              </w:rPr>
-              <w:tab/>
-            </w:r>
-            <w:r>
-              <w:rPr>
-                <w:rStyle w:val="aa"/>
-                <w:lang w:val="uk-UA"/>
-              </w:rPr>
-              <w:t>Оформление формул</w:t>
-            </w:r>
-            <w:r>
-              <w:rPr>
-                <w:webHidden/>
-                <w:lang w:val="uk-UA"/>
-              </w:rPr>
-              <w:tab/>
-            </w:r>
-            <w:r>
-              <w:rPr>
-                <w:webHidden/>
-                <w:lang w:val="uk-UA"/>
-              </w:rPr>
-              <w:fldChar w:fldCharType="begin"/>
-            </w:r>
-            <w:r>
-              <w:rPr>
-                <w:webHidden/>
-                <w:lang w:val="uk-UA"/>
-              </w:rPr>
-              <w:instrText xml:space="preserve"> PAGEREF _Toc59890288 \h </w:instrText>
-            </w:r>
-            <w:r>
-              <w:rPr>
-                <w:webHidden/>
-                <w:lang w:val="uk-UA"/>
-              </w:rPr>
-            </w:r>
-            <w:r>
-              <w:rPr>
-                <w:webHidden/>
-                <w:lang w:val="uk-UA"/>
-              </w:rPr>
-              <w:fldChar w:fldCharType="separate"/>
-            </w:r>
-            <w:r>
-              <w:rPr>
-                <w:webHidden/>
-                <w:lang w:val="uk-UA"/>
-              </w:rPr>
-              <w:t>14</w:t>
-            </w:r>
-            <w:r>
-              <w:rPr>
-                <w:webHidden/>
-                <w:lang w:val="uk-UA"/>
               </w:rPr>
               <w:fldChar w:fldCharType="end"/>
             </w:r>
@@ -4757,15 +4891,15 @@
               <w:rFonts w:asciiTheme="minorHAnsi" w:eastAsiaTheme="minorEastAsia" w:hAnsiTheme="minorHAnsi" w:cstheme="minorBidi"/>
               <w:sz w:val="22"/>
               <w:szCs w:val="22"/>
-              <w:lang w:eastAsia="en-US"/>
+              <w:lang w:val="en-US" w:eastAsia="en-US"/>
             </w:rPr>
           </w:pPr>
-          <w:hyperlink w:anchor="_Toc59890289" w:history="1">
+          <w:hyperlink w:anchor="_Toc59903977" w:history="1">
             <w:r>
               <w:rPr>
                 <w:rStyle w:val="aa"/>
               </w:rPr>
-              <w:t>Список литературы</w:t>
+              <w:t>Додаток Б Керівництво користувача</w:t>
             </w:r>
             <w:r>
               <w:rPr>
@@ -4783,7 +4917,7 @@
               <w:rPr>
                 <w:webHidden/>
               </w:rPr>
-              <w:instrText xml:space="preserve"> PAGEREF _Toc59890289 \h </w:instrText>
+              <w:instrText xml:space="preserve"> PAGEREF _Toc59903977 \h </w:instrText>
             </w:r>
             <w:r>
               <w:rPr>
@@ -4800,7 +4934,7 @@
               <w:rPr>
                 <w:webHidden/>
               </w:rPr>
-              <w:t>15</w:t>
+              <w:t>20</w:t>
             </w:r>
             <w:r>
               <w:rPr>
@@ -4817,15 +4951,15 @@
               <w:rFonts w:asciiTheme="minorHAnsi" w:eastAsiaTheme="minorEastAsia" w:hAnsiTheme="minorHAnsi" w:cstheme="minorBidi"/>
               <w:sz w:val="22"/>
               <w:szCs w:val="22"/>
-              <w:lang w:eastAsia="en-US"/>
+              <w:lang w:val="en-US" w:eastAsia="en-US"/>
             </w:rPr>
           </w:pPr>
-          <w:hyperlink w:anchor="_Toc59890290" w:history="1">
+          <w:hyperlink w:anchor="_Toc59903978" w:history="1">
             <w:r>
               <w:rPr>
                 <w:rStyle w:val="aa"/>
               </w:rPr>
-              <w:t>Додаток А Графічні матеріали (Стиль Заголовок Додатка)</w:t>
+              <w:t>Додаток В Текст програми</w:t>
             </w:r>
             <w:r>
               <w:rPr>
@@ -4843,7 +4977,7 @@
               <w:rPr>
                 <w:webHidden/>
               </w:rPr>
-              <w:instrText xml:space="preserve"> PAGEREF _Toc59890290 \h </w:instrText>
+              <w:instrText xml:space="preserve"> PAGEREF _Toc59903978 \h </w:instrText>
             </w:r>
             <w:r>
               <w:rPr>
@@ -4860,127 +4994,7 @@
               <w:rPr>
                 <w:webHidden/>
               </w:rPr>
-              <w:t>16</w:t>
-            </w:r>
-            <w:r>
-              <w:rPr>
-                <w:webHidden/>
-              </w:rPr>
-              <w:fldChar w:fldCharType="end"/>
-            </w:r>
-          </w:hyperlink>
-        </w:p>
-        <w:p>
-          <w:pPr>
-            <w:pStyle w:val="12"/>
-            <w:rPr>
-              <w:rFonts w:asciiTheme="minorHAnsi" w:eastAsiaTheme="minorEastAsia" w:hAnsiTheme="minorHAnsi" w:cstheme="minorBidi"/>
-              <w:sz w:val="22"/>
-              <w:szCs w:val="22"/>
-              <w:lang w:eastAsia="en-US"/>
-            </w:rPr>
-          </w:pPr>
-          <w:hyperlink w:anchor="_Toc59890291" w:history="1">
-            <w:r>
-              <w:rPr>
-                <w:rStyle w:val="aa"/>
-              </w:rPr>
-              <w:t>Додаток Б Керівництво користувача</w:t>
-            </w:r>
-            <w:r>
-              <w:rPr>
-                <w:webHidden/>
-              </w:rPr>
-              <w:tab/>
-            </w:r>
-            <w:r>
-              <w:rPr>
-                <w:webHidden/>
-              </w:rPr>
-              <w:fldChar w:fldCharType="begin"/>
-            </w:r>
-            <w:r>
-              <w:rPr>
-                <w:webHidden/>
-              </w:rPr>
-              <w:instrText xml:space="preserve"> PAGEREF _Toc59890291 \h </w:instrText>
-            </w:r>
-            <w:r>
-              <w:rPr>
-                <w:webHidden/>
-              </w:rPr>
-            </w:r>
-            <w:r>
-              <w:rPr>
-                <w:webHidden/>
-              </w:rPr>
-              <w:fldChar w:fldCharType="separate"/>
-            </w:r>
-            <w:r>
-              <w:rPr>
-                <w:webHidden/>
-              </w:rPr>
-              <w:t>18</w:t>
-            </w:r>
-            <w:r>
-              <w:rPr>
-                <w:webHidden/>
-              </w:rPr>
-              <w:fldChar w:fldCharType="end"/>
-            </w:r>
-          </w:hyperlink>
-        </w:p>
-        <w:p>
-          <w:pPr>
-            <w:pStyle w:val="12"/>
-            <w:rPr>
-              <w:rFonts w:asciiTheme="minorHAnsi" w:eastAsiaTheme="minorEastAsia" w:hAnsiTheme="minorHAnsi" w:cstheme="minorBidi"/>
-              <w:sz w:val="22"/>
-              <w:szCs w:val="22"/>
-              <w:lang w:eastAsia="en-US"/>
-            </w:rPr>
-          </w:pPr>
-          <w:hyperlink w:anchor="_Toc59890292" w:history="1">
-            <w:r>
-              <w:rPr>
-                <w:rStyle w:val="aa"/>
-              </w:rPr>
-              <w:t>Додаток В Текст програми</w:t>
-            </w:r>
-            <w:r>
-              <w:rPr>
-                <w:webHidden/>
-              </w:rPr>
-              <w:tab/>
-            </w:r>
-            <w:r>
-              <w:rPr>
-                <w:webHidden/>
-              </w:rPr>
-              <w:fldChar w:fldCharType="begin"/>
-            </w:r>
-            <w:r>
-              <w:rPr>
-                <w:webHidden/>
-              </w:rPr>
-              <w:instrText xml:space="preserve"> PAGEREF _Toc59890292 \h </w:instrText>
-            </w:r>
-            <w:r>
-              <w:rPr>
-                <w:webHidden/>
-              </w:rPr>
-            </w:r>
-            <w:r>
-              <w:rPr>
-                <w:webHidden/>
-              </w:rPr>
-              <w:fldChar w:fldCharType="separate"/>
-            </w:r>
-            <w:r>
-              <w:rPr>
-                <w:webHidden/>
-              </w:rPr>
-              <w:t>24</w:t>
+              <w:t>26</w:t>
             </w:r>
             <w:r>
               <w:rPr>
@@ -5021,7 +5035,7 @@
           <w:lang w:val="uk-UA"/>
         </w:rPr>
       </w:pPr>
-      <w:bookmarkStart w:id="2" w:name="_Toc59890275"/>
+      <w:bookmarkStart w:id="2" w:name="_Toc59903960"/>
       <w:bookmarkEnd w:id="1"/>
       <w:r>
         <w:rPr>
@@ -5265,7 +5279,7 @@
           <w:lang w:val="uk-UA"/>
         </w:rPr>
       </w:pPr>
-      <w:bookmarkStart w:id="3" w:name="_Toc59890276"/>
+      <w:bookmarkStart w:id="3" w:name="_Toc59903961"/>
       <w:r>
         <w:rPr>
           <w:lang w:val="uk-UA"/>
@@ -5407,7 +5421,7 @@
           <w:lang w:val="uk-UA"/>
         </w:rPr>
       </w:pPr>
-      <w:bookmarkStart w:id="4" w:name="_Toc59890277"/>
+      <w:bookmarkStart w:id="4" w:name="_Toc59903962"/>
       <w:r>
         <w:rPr>
           <w:lang w:val="uk-UA"/>
@@ -5430,7 +5444,7 @@
           <w:lang w:val="uk-UA"/>
         </w:rPr>
       </w:pPr>
-      <w:bookmarkStart w:id="5" w:name="_Toc59890278"/>
+      <w:bookmarkStart w:id="5" w:name="_Toc59903963"/>
       <w:r>
         <w:rPr>
           <w:lang w:val="uk-UA"/>
@@ -5564,7 +5578,7 @@
     </w:p>
     <w:p>
       <w:pPr>
-        <w:ind w:firstLine="720"/>
+        <w:pStyle w:val="11"/>
         <w:rPr>
           <w:lang w:val="uk-UA"/>
         </w:rPr>
@@ -5578,7 +5592,7 @@
     </w:p>
     <w:p>
       <w:pPr>
-        <w:ind w:firstLine="720"/>
+        <w:pStyle w:val="11"/>
         <w:rPr>
           <w:lang w:val="uk-UA"/>
         </w:rPr>
@@ -5592,7 +5606,7 @@
     </w:p>
     <w:p>
       <w:pPr>
-        <w:ind w:firstLine="720"/>
+        <w:pStyle w:val="11"/>
         <w:rPr>
           <w:lang w:val="uk-UA"/>
         </w:rPr>
@@ -5606,7 +5620,7 @@
     </w:p>
     <w:p>
       <w:pPr>
-        <w:ind w:firstLine="720"/>
+        <w:pStyle w:val="11"/>
         <w:rPr>
           <w:lang w:val="uk-UA"/>
         </w:rPr>
@@ -5620,7 +5634,7 @@
     </w:p>
     <w:p>
       <w:pPr>
-        <w:ind w:firstLine="720"/>
+        <w:pStyle w:val="11"/>
         <w:rPr>
           <w:lang w:val="uk-UA"/>
         </w:rPr>
@@ -5634,7 +5648,7 @@
     </w:p>
     <w:p>
       <w:pPr>
-        <w:ind w:firstLine="720"/>
+        <w:pStyle w:val="11"/>
         <w:rPr>
           <w:lang w:val="uk-UA"/>
         </w:rPr>
@@ -5648,7 +5662,7 @@
     </w:p>
     <w:p>
       <w:pPr>
-        <w:ind w:firstLine="720"/>
+        <w:pStyle w:val="11"/>
         <w:rPr>
           <w:lang w:val="uk-UA"/>
         </w:rPr>
@@ -5662,17 +5676,1156 @@
     </w:p>
     <w:p>
       <w:pPr>
+        <w:pStyle w:val="2"/>
+        <w:rPr>
+          <w:lang w:val="uk-UA"/>
+        </w:rPr>
+      </w:pPr>
+      <w:bookmarkStart w:id="6" w:name="_Toc59903964"/>
+      <w:r>
+        <w:rPr>
+          <w:lang w:val="uk-UA"/>
+        </w:rPr>
+        <w:t>Визначення основних бізнес-процедур (функцій) високонавантаженої інформаційної системи</w:t>
+      </w:r>
+      <w:bookmarkEnd w:id="6"/>
+    </w:p>
+    <w:p>
+      <w:pPr>
         <w:pStyle w:val="11"/>
-        <w:rPr>
-          <w:lang w:val="uk-UA"/>
-        </w:rPr>
-      </w:pPr>
+        <w:ind w:firstLine="0"/>
+        <w:rPr>
+          <w:lang w:val="uk-UA"/>
+        </w:rPr>
+      </w:pPr>
+      <w:r>
+        <w:rPr>
+          <w:lang w:val="uk-UA"/>
+        </w:rPr>
+        <w:t>Бізнес-функції системи для незареєстрованих користувачів: реєстрація на сайті, перегляд усіх послуг. Бізнес-функції системи для зареєстрованих користувачів: вхід до системи зі статусом «</w:t>
+      </w:r>
+      <w:proofErr w:type="spellStart"/>
+      <w:r>
+        <w:rPr>
+          <w:lang w:val="uk-UA"/>
+        </w:rPr>
+        <w:t>User</w:t>
+      </w:r>
+      <w:proofErr w:type="spellEnd"/>
+      <w:r>
+        <w:rPr>
+          <w:lang w:val="uk-UA"/>
+        </w:rPr>
+        <w:t>»; перегляд усіх доступних послуг, шрифтів, видів паперу, інформацію про власні дані, оформлені замовлення; фільтрація послуг, шрифтів за особливостями; замовлення послуг друку з каталогу для наданого користувачем макету; створення та замовлення особливого замовлення для макету обравши необхідні з доступних послуг; перегляд власних замовлень та їх статусів; оплата замовлення; відмова від замовлення . Бізнес-функції системи для адміністраторів: вхід в систему з визначенням статусу «</w:t>
+      </w:r>
+      <w:proofErr w:type="spellStart"/>
+      <w:r>
+        <w:rPr>
+          <w:lang w:val="uk-UA"/>
+        </w:rPr>
+        <w:t>Admin</w:t>
+      </w:r>
+      <w:proofErr w:type="spellEnd"/>
+      <w:r>
+        <w:rPr>
+          <w:lang w:val="uk-UA"/>
+        </w:rPr>
+        <w:t>»; перегляд користувачів, каталогу послуг, шрифтів, макетів, замовлень; редагування даних каталогу, паперу, шрифтів; зміна статусу замовлення.</w:t>
+      </w:r>
+    </w:p>
+    <w:p>
+      <w:pPr>
+        <w:pStyle w:val="2"/>
+        <w:rPr>
+          <w:lang w:val="uk-UA"/>
+        </w:rPr>
+      </w:pPr>
+      <w:bookmarkStart w:id="7" w:name="_Toc59903965"/>
+      <w:r>
+        <w:rPr>
+          <w:lang w:val="uk-UA"/>
+        </w:rPr>
+        <w:lastRenderedPageBreak/>
+        <w:t>Визначення функцій інтерфейсу клієнтської частини інформаційної системи</w:t>
+      </w:r>
+      <w:bookmarkEnd w:id="7"/>
+    </w:p>
+    <w:p>
+      <w:pPr>
+        <w:pStyle w:val="TabName"/>
+        <w:rPr>
+          <w:lang w:val="uk-UA"/>
+        </w:rPr>
+      </w:pPr>
+      <w:r>
+        <w:rPr>
+          <w:lang w:val="uk-UA"/>
+        </w:rPr>
+        <w:t>Таблиця 1.1 – Перелік елементів інтерфейсу клієнтської частини та бізнес-функцій</w:t>
+      </w:r>
+    </w:p>
+    <w:tbl>
+      <w:tblPr>
+        <w:tblStyle w:val="a7"/>
+        <w:tblW w:w="0" w:type="auto"/>
+        <w:tblLook w:val="04A0" w:firstRow="1" w:lastRow="0" w:firstColumn="1" w:lastColumn="0" w:noHBand="0" w:noVBand="1"/>
+      </w:tblPr>
+      <w:tblGrid>
+        <w:gridCol w:w="534"/>
+        <w:gridCol w:w="4394"/>
+        <w:gridCol w:w="4925"/>
+      </w:tblGrid>
+      <w:tr>
+        <w:tc>
+          <w:tcPr>
+            <w:tcW w:w="534" w:type="dxa"/>
+          </w:tcPr>
+          <w:p>
+            <w:pPr>
+              <w:pStyle w:val="Center"/>
+              <w:rPr>
+                <w:lang w:val="uk-UA"/>
+              </w:rPr>
+            </w:pPr>
+            <w:r>
+              <w:rPr>
+                <w:lang w:val="uk-UA"/>
+              </w:rPr>
+              <w:t>№</w:t>
+            </w:r>
+          </w:p>
+        </w:tc>
+        <w:tc>
+          <w:tcPr>
+            <w:tcW w:w="4394" w:type="dxa"/>
+          </w:tcPr>
+          <w:p>
+            <w:pPr>
+              <w:pStyle w:val="Center"/>
+              <w:jc w:val="left"/>
+              <w:rPr>
+                <w:lang w:val="uk-UA"/>
+              </w:rPr>
+            </w:pPr>
+            <w:r>
+              <w:rPr>
+                <w:lang w:val="uk-UA"/>
+              </w:rPr>
+              <w:t>Елементи інтерфейсу</w:t>
+            </w:r>
+          </w:p>
+        </w:tc>
+        <w:tc>
+          <w:tcPr>
+            <w:tcW w:w="4925" w:type="dxa"/>
+          </w:tcPr>
+          <w:p>
+            <w:pPr>
+              <w:pStyle w:val="Tabheader"/>
+              <w:jc w:val="left"/>
+              <w:rPr>
+                <w:lang w:val="uk-UA"/>
+              </w:rPr>
+            </w:pPr>
+            <w:r>
+              <w:rPr>
+                <w:lang w:val="uk-UA"/>
+              </w:rPr>
+              <w:t>Бізнес-функція високонавантаженої інформаційної системи</w:t>
+            </w:r>
+          </w:p>
+        </w:tc>
+      </w:tr>
+      <w:tr>
+        <w:tc>
+          <w:tcPr>
+            <w:tcW w:w="534" w:type="dxa"/>
+          </w:tcPr>
+          <w:p>
+            <w:pPr>
+              <w:pStyle w:val="11"/>
+              <w:rPr>
+                <w:lang w:val="uk-UA"/>
+              </w:rPr>
+            </w:pPr>
+            <w:r>
+              <w:rPr>
+                <w:lang w:val="uk-UA"/>
+              </w:rPr>
+              <w:t>11</w:t>
+            </w:r>
+          </w:p>
+        </w:tc>
+        <w:tc>
+          <w:tcPr>
+            <w:tcW w:w="4394" w:type="dxa"/>
+          </w:tcPr>
+          <w:p>
+            <w:pPr>
+              <w:pStyle w:val="Center"/>
+              <w:jc w:val="left"/>
+              <w:rPr>
+                <w:lang w:val="uk-UA"/>
+              </w:rPr>
+            </w:pPr>
+            <w:r>
+              <w:rPr>
+                <w:lang w:val="uk-UA"/>
+              </w:rPr>
+              <w:t xml:space="preserve">Текстове поле «Логін» </w:t>
+            </w:r>
+          </w:p>
+          <w:p>
+            <w:pPr>
+              <w:pStyle w:val="Center"/>
+              <w:jc w:val="left"/>
+              <w:rPr>
+                <w:lang w:val="uk-UA"/>
+              </w:rPr>
+            </w:pPr>
+            <w:r>
+              <w:rPr>
+                <w:lang w:val="uk-UA"/>
+              </w:rPr>
+              <w:t>Текстове поле «Пароль»</w:t>
+            </w:r>
+          </w:p>
+          <w:p>
+            <w:pPr>
+              <w:pStyle w:val="Center"/>
+              <w:jc w:val="left"/>
+              <w:rPr>
+                <w:lang w:val="uk-UA"/>
+              </w:rPr>
+            </w:pPr>
+            <w:r>
+              <w:rPr>
+                <w:lang w:val="uk-UA"/>
+              </w:rPr>
+              <w:t>Кнопка «Вхід»</w:t>
+            </w:r>
+          </w:p>
+        </w:tc>
+        <w:tc>
+          <w:tcPr>
+            <w:tcW w:w="4925" w:type="dxa"/>
+          </w:tcPr>
+          <w:p>
+            <w:pPr>
+              <w:pStyle w:val="Tabheader"/>
+              <w:jc w:val="left"/>
+              <w:rPr>
+                <w:lang w:val="uk-UA"/>
+              </w:rPr>
+            </w:pPr>
+            <w:r>
+              <w:rPr>
+                <w:lang w:val="uk-UA"/>
+              </w:rPr>
+              <w:t>Використовуються для введення логіна й пароля. Натискання кнопки «Вхід» дозволяє користувачу ввійти в систему й змінити свій статус «незареєстрований клієнт» на «</w:t>
+            </w:r>
+            <w:proofErr w:type="spellStart"/>
+            <w:r>
+              <w:rPr>
+                <w:lang w:val="uk-UA"/>
+              </w:rPr>
+              <w:t>User</w:t>
+            </w:r>
+            <w:proofErr w:type="spellEnd"/>
+            <w:r>
+              <w:rPr>
+                <w:lang w:val="uk-UA"/>
+              </w:rPr>
+              <w:t>» або «</w:t>
+            </w:r>
+            <w:proofErr w:type="spellStart"/>
+            <w:r>
+              <w:rPr>
+                <w:lang w:val="uk-UA"/>
+              </w:rPr>
+              <w:t>Admin</w:t>
+            </w:r>
+            <w:proofErr w:type="spellEnd"/>
+            <w:r>
+              <w:rPr>
+                <w:lang w:val="uk-UA"/>
+              </w:rPr>
+              <w:t>».</w:t>
+            </w:r>
+          </w:p>
+        </w:tc>
+      </w:tr>
+      <w:tr>
+        <w:tc>
+          <w:tcPr>
+            <w:tcW w:w="534" w:type="dxa"/>
+          </w:tcPr>
+          <w:p>
+            <w:pPr>
+              <w:pStyle w:val="11"/>
+              <w:rPr>
+                <w:lang w:val="uk-UA"/>
+              </w:rPr>
+            </w:pPr>
+            <w:r>
+              <w:rPr>
+                <w:lang w:val="uk-UA"/>
+              </w:rPr>
+              <w:t>22</w:t>
+            </w:r>
+          </w:p>
+        </w:tc>
+        <w:tc>
+          <w:tcPr>
+            <w:tcW w:w="4394" w:type="dxa"/>
+          </w:tcPr>
+          <w:p>
+            <w:pPr>
+              <w:pStyle w:val="Center"/>
+              <w:jc w:val="left"/>
+              <w:rPr>
+                <w:lang w:val="uk-UA"/>
+              </w:rPr>
+            </w:pPr>
+            <w:r>
+              <w:rPr>
+                <w:lang w:val="uk-UA"/>
+              </w:rPr>
+              <w:t>Кнопка «Оформити замовлення»</w:t>
+            </w:r>
+          </w:p>
+        </w:tc>
+        <w:tc>
+          <w:tcPr>
+            <w:tcW w:w="4925" w:type="dxa"/>
+          </w:tcPr>
+          <w:p>
+            <w:pPr>
+              <w:pStyle w:val="Tabheader"/>
+              <w:jc w:val="left"/>
+              <w:rPr>
+                <w:lang w:val="uk-UA"/>
+              </w:rPr>
+            </w:pPr>
+            <w:r>
+              <w:rPr>
+                <w:lang w:val="uk-UA"/>
+              </w:rPr>
+              <w:t>Використовується для додавання послуги до списку замовлень.</w:t>
+            </w:r>
+          </w:p>
+        </w:tc>
+      </w:tr>
+      <w:tr>
+        <w:tc>
+          <w:tcPr>
+            <w:tcW w:w="534" w:type="dxa"/>
+          </w:tcPr>
+          <w:p>
+            <w:pPr>
+              <w:pStyle w:val="11"/>
+              <w:rPr>
+                <w:lang w:val="uk-UA"/>
+              </w:rPr>
+            </w:pPr>
+            <w:r>
+              <w:rPr>
+                <w:lang w:val="uk-UA"/>
+              </w:rPr>
+              <w:t>33</w:t>
+            </w:r>
+          </w:p>
+        </w:tc>
+        <w:tc>
+          <w:tcPr>
+            <w:tcW w:w="4394" w:type="dxa"/>
+          </w:tcPr>
+          <w:p>
+            <w:pPr>
+              <w:pStyle w:val="Center"/>
+              <w:jc w:val="left"/>
+              <w:rPr>
+                <w:lang w:val="uk-UA"/>
+              </w:rPr>
+            </w:pPr>
+            <w:r>
+              <w:rPr>
+                <w:lang w:val="uk-UA"/>
+              </w:rPr>
+              <w:t>Кнопка «Сплатити»</w:t>
+            </w:r>
+          </w:p>
+        </w:tc>
+        <w:tc>
+          <w:tcPr>
+            <w:tcW w:w="4925" w:type="dxa"/>
+          </w:tcPr>
+          <w:p>
+            <w:pPr>
+              <w:pStyle w:val="Tabheader"/>
+              <w:jc w:val="left"/>
+              <w:rPr>
+                <w:lang w:val="uk-UA"/>
+              </w:rPr>
+            </w:pPr>
+            <w:r>
+              <w:rPr>
+                <w:lang w:val="uk-UA"/>
+              </w:rPr>
+              <w:t>Використовується для підтвердження друку та подальшої оплати.</w:t>
+            </w:r>
+          </w:p>
+        </w:tc>
+      </w:tr>
+      <w:tr>
+        <w:tc>
+          <w:tcPr>
+            <w:tcW w:w="534" w:type="dxa"/>
+          </w:tcPr>
+          <w:p>
+            <w:pPr>
+              <w:pStyle w:val="11"/>
+              <w:rPr>
+                <w:lang w:val="uk-UA"/>
+              </w:rPr>
+            </w:pPr>
+            <w:r>
+              <w:rPr>
+                <w:lang w:val="uk-UA"/>
+              </w:rPr>
+              <w:t>44</w:t>
+            </w:r>
+          </w:p>
+        </w:tc>
+        <w:tc>
+          <w:tcPr>
+            <w:tcW w:w="4394" w:type="dxa"/>
+          </w:tcPr>
+          <w:p>
+            <w:pPr>
+              <w:pStyle w:val="Center"/>
+              <w:jc w:val="left"/>
+              <w:rPr>
+                <w:lang w:val="uk-UA"/>
+              </w:rPr>
+            </w:pPr>
+            <w:proofErr w:type="spellStart"/>
+            <w:r>
+              <w:rPr>
+                <w:lang w:val="uk-UA"/>
+              </w:rPr>
+              <w:t>Чекбокс</w:t>
+            </w:r>
+            <w:proofErr w:type="spellEnd"/>
+            <w:r>
+              <w:rPr>
+                <w:lang w:val="uk-UA"/>
+              </w:rPr>
+              <w:t xml:space="preserve"> меню</w:t>
+            </w:r>
+          </w:p>
+        </w:tc>
+        <w:tc>
+          <w:tcPr>
+            <w:tcW w:w="4925" w:type="dxa"/>
+          </w:tcPr>
+          <w:p>
+            <w:pPr>
+              <w:pStyle w:val="Tabheader"/>
+              <w:jc w:val="left"/>
+              <w:rPr>
+                <w:lang w:val="uk-UA"/>
+              </w:rPr>
+            </w:pPr>
+            <w:r>
+              <w:rPr>
+                <w:lang w:val="uk-UA"/>
+              </w:rPr>
+              <w:t>Використовується для обрання критеріїв сортування</w:t>
+            </w:r>
+          </w:p>
+        </w:tc>
+      </w:tr>
+      <w:tr>
+        <w:tc>
+          <w:tcPr>
+            <w:tcW w:w="534" w:type="dxa"/>
+          </w:tcPr>
+          <w:p>
+            <w:pPr>
+              <w:pStyle w:val="11"/>
+              <w:rPr>
+                <w:lang w:val="uk-UA"/>
+              </w:rPr>
+            </w:pPr>
+            <w:r>
+              <w:rPr>
+                <w:lang w:val="uk-UA"/>
+              </w:rPr>
+              <w:t>55</w:t>
+            </w:r>
+          </w:p>
+        </w:tc>
+        <w:tc>
+          <w:tcPr>
+            <w:tcW w:w="4394" w:type="dxa"/>
+          </w:tcPr>
+          <w:p>
+            <w:pPr>
+              <w:pStyle w:val="Center"/>
+              <w:jc w:val="left"/>
+              <w:rPr>
+                <w:lang w:val="uk-UA"/>
+              </w:rPr>
+            </w:pPr>
+            <w:r>
+              <w:rPr>
+                <w:lang w:val="uk-UA"/>
+              </w:rPr>
+              <w:t>Кнопка «Відсортувати»</w:t>
+            </w:r>
+          </w:p>
+        </w:tc>
+        <w:tc>
+          <w:tcPr>
+            <w:tcW w:w="4925" w:type="dxa"/>
+          </w:tcPr>
+          <w:p>
+            <w:pPr>
+              <w:pStyle w:val="Tabheader"/>
+              <w:jc w:val="left"/>
+              <w:rPr>
+                <w:lang w:val="uk-UA"/>
+              </w:rPr>
+            </w:pPr>
+            <w:r>
+              <w:rPr>
+                <w:lang w:val="uk-UA"/>
+              </w:rPr>
+              <w:t>Використовується для застосування критеріїв сортування</w:t>
+            </w:r>
+          </w:p>
+        </w:tc>
+      </w:tr>
+      <w:tr>
+        <w:tc>
+          <w:tcPr>
+            <w:tcW w:w="534" w:type="dxa"/>
+          </w:tcPr>
+          <w:p>
+            <w:pPr>
+              <w:pStyle w:val="11"/>
+              <w:rPr>
+                <w:lang w:val="uk-UA"/>
+              </w:rPr>
+            </w:pPr>
+            <w:r>
+              <w:rPr>
+                <w:lang w:val="uk-UA"/>
+              </w:rPr>
+              <w:t>66</w:t>
+            </w:r>
+          </w:p>
+        </w:tc>
+        <w:tc>
+          <w:tcPr>
+            <w:tcW w:w="4394" w:type="dxa"/>
+          </w:tcPr>
+          <w:p>
+            <w:pPr>
+              <w:pStyle w:val="Center"/>
+              <w:jc w:val="left"/>
+              <w:rPr>
+                <w:lang w:val="uk-UA"/>
+              </w:rPr>
+            </w:pPr>
+            <w:r>
+              <w:rPr>
+                <w:lang w:val="uk-UA"/>
+              </w:rPr>
+              <w:t>Кнопка «Додати макет»</w:t>
+            </w:r>
+          </w:p>
+        </w:tc>
+        <w:tc>
+          <w:tcPr>
+            <w:tcW w:w="4925" w:type="dxa"/>
+          </w:tcPr>
+          <w:p>
+            <w:pPr>
+              <w:pStyle w:val="Tabheader"/>
+              <w:jc w:val="left"/>
+              <w:rPr>
+                <w:lang w:val="uk-UA"/>
+              </w:rPr>
+            </w:pPr>
+            <w:r>
+              <w:rPr>
+                <w:lang w:val="uk-UA"/>
+              </w:rPr>
+              <w:t>Використовуються для додавання власного макету на друк</w:t>
+            </w:r>
+          </w:p>
+        </w:tc>
+      </w:tr>
+      <w:tr>
+        <w:tc>
+          <w:tcPr>
+            <w:tcW w:w="534" w:type="dxa"/>
+          </w:tcPr>
+          <w:p>
+            <w:pPr>
+              <w:pStyle w:val="11"/>
+              <w:rPr>
+                <w:lang w:val="uk-UA"/>
+              </w:rPr>
+            </w:pPr>
+            <w:r>
+              <w:rPr>
+                <w:lang w:val="uk-UA"/>
+              </w:rPr>
+              <w:t>77</w:t>
+            </w:r>
+          </w:p>
+        </w:tc>
+        <w:tc>
+          <w:tcPr>
+            <w:tcW w:w="4394" w:type="dxa"/>
+          </w:tcPr>
+          <w:p>
+            <w:pPr>
+              <w:pStyle w:val="Center"/>
+              <w:jc w:val="left"/>
+              <w:rPr>
+                <w:lang w:val="uk-UA"/>
+              </w:rPr>
+            </w:pPr>
+            <w:r>
+              <w:rPr>
+                <w:lang w:val="uk-UA"/>
+              </w:rPr>
+              <w:t xml:space="preserve">Кнопка «Прибрати макет» </w:t>
+            </w:r>
+          </w:p>
+        </w:tc>
+        <w:tc>
+          <w:tcPr>
+            <w:tcW w:w="4925" w:type="dxa"/>
+          </w:tcPr>
+          <w:p>
+            <w:pPr>
+              <w:pStyle w:val="Tabheader"/>
+              <w:jc w:val="left"/>
+              <w:rPr>
+                <w:lang w:val="uk-UA"/>
+              </w:rPr>
+            </w:pPr>
+            <w:r>
+              <w:rPr>
+                <w:lang w:val="uk-UA"/>
+              </w:rPr>
+              <w:t>Використовується для видалення макету в процесі оформлення замовлення</w:t>
+            </w:r>
+          </w:p>
+        </w:tc>
+      </w:tr>
+      <w:tr>
+        <w:tc>
+          <w:tcPr>
+            <w:tcW w:w="534" w:type="dxa"/>
+          </w:tcPr>
+          <w:p>
+            <w:pPr>
+              <w:pStyle w:val="11"/>
+              <w:rPr>
+                <w:lang w:val="uk-UA"/>
+              </w:rPr>
+            </w:pPr>
+            <w:r>
+              <w:rPr>
+                <w:lang w:val="uk-UA"/>
+              </w:rPr>
+              <w:t>88</w:t>
+            </w:r>
+          </w:p>
+        </w:tc>
+        <w:tc>
+          <w:tcPr>
+            <w:tcW w:w="4394" w:type="dxa"/>
+          </w:tcPr>
+          <w:p>
+            <w:pPr>
+              <w:pStyle w:val="Center"/>
+              <w:jc w:val="left"/>
+              <w:rPr>
+                <w:lang w:val="uk-UA"/>
+              </w:rPr>
+            </w:pPr>
+            <w:proofErr w:type="spellStart"/>
+            <w:r>
+              <w:rPr>
+                <w:lang w:val="uk-UA"/>
+              </w:rPr>
+              <w:t>Випадаюче</w:t>
+            </w:r>
+            <w:proofErr w:type="spellEnd"/>
+            <w:r>
+              <w:rPr>
+                <w:lang w:val="uk-UA"/>
+              </w:rPr>
+              <w:t xml:space="preserve"> меню зміни статусів</w:t>
+            </w:r>
+            <w:r>
+              <w:rPr>
+                <w:lang w:val="uk-UA"/>
+              </w:rPr>
+              <w:t xml:space="preserve"> </w:t>
+            </w:r>
+          </w:p>
+        </w:tc>
+        <w:tc>
+          <w:tcPr>
+            <w:tcW w:w="4925" w:type="dxa"/>
+          </w:tcPr>
+          <w:p>
+            <w:pPr>
+              <w:pStyle w:val="Tabheader"/>
+              <w:jc w:val="left"/>
+              <w:rPr>
+                <w:lang w:val="uk-UA"/>
+              </w:rPr>
+            </w:pPr>
+            <w:r>
+              <w:rPr>
+                <w:lang w:val="uk-UA"/>
+              </w:rPr>
+              <w:t>Використовується адміністратором для зміни статусу</w:t>
+            </w:r>
+          </w:p>
+        </w:tc>
+      </w:tr>
+    </w:tbl>
+    <w:p>
+      <w:pPr>
+        <w:pStyle w:val="11"/>
+        <w:rPr>
+          <w:lang w:val="uk-UA"/>
+        </w:rPr>
+      </w:pPr>
+    </w:p>
+    <w:p>
+      <w:pPr>
+        <w:pStyle w:val="11"/>
+        <w:ind w:firstLine="0"/>
+        <w:rPr>
+          <w:lang w:val="uk-UA"/>
+        </w:rPr>
+      </w:pPr>
+    </w:p>
+    <w:p>
+      <w:pPr>
+        <w:pStyle w:val="2"/>
+        <w:rPr>
+          <w:lang w:val="uk-UA"/>
+        </w:rPr>
+      </w:pPr>
+      <w:bookmarkStart w:id="8" w:name="_Toc59903966"/>
+      <w:r>
+        <w:rPr>
+          <w:lang w:val="uk-UA"/>
+        </w:rPr>
+        <w:lastRenderedPageBreak/>
+        <w:t>Постановка завдання</w:t>
+      </w:r>
+      <w:bookmarkEnd w:id="8"/>
+    </w:p>
+    <w:p>
+      <w:pPr>
+        <w:pStyle w:val="11"/>
+        <w:rPr>
+          <w:lang w:val="uk-UA"/>
+        </w:rPr>
+      </w:pPr>
+      <w:r>
+        <w:rPr>
+          <w:lang w:val="uk-UA"/>
+        </w:rPr>
+        <w:t xml:space="preserve">Розробити серверну </w:t>
+      </w:r>
+      <w:r>
+        <w:rPr>
+          <w:lang w:val="uk-UA"/>
+        </w:rPr>
+        <w:t>частину</w:t>
+      </w:r>
+      <w:r>
+        <w:rPr>
+          <w:lang w:val="uk-UA"/>
+        </w:rPr>
+        <w:t xml:space="preserve"> інформаційної підсистеми для обліку замовлень на друк</w:t>
+      </w:r>
+      <w:r>
+        <w:rPr>
+          <w:lang w:val="uk-UA"/>
+        </w:rPr>
+        <w:t xml:space="preserve"> продукції</w:t>
+      </w:r>
+      <w:r>
+        <w:rPr>
+          <w:lang w:val="uk-UA"/>
+        </w:rPr>
+        <w:t xml:space="preserve">. Бізнес-функції системи для </w:t>
+      </w:r>
+      <w:r>
+        <w:rPr>
+          <w:lang w:val="uk-UA"/>
+        </w:rPr>
+        <w:t>незареєстрованих</w:t>
+      </w:r>
+      <w:r>
+        <w:rPr>
+          <w:lang w:val="uk-UA"/>
+        </w:rPr>
+        <w:t xml:space="preserve"> споживачів: реєстрація, вхід, оформлення замовлення для обраної послуги, сортування каталогу.</w:t>
+      </w:r>
+    </w:p>
+    <w:p>
+      <w:pPr>
+        <w:pStyle w:val="11"/>
+        <w:rPr>
+          <w:lang w:val="uk-UA"/>
+        </w:rPr>
+      </w:pPr>
+      <w:r>
+        <w:rPr>
+          <w:lang w:val="uk-UA"/>
+        </w:rPr>
+        <w:t xml:space="preserve">Бізнес-функції для </w:t>
+      </w:r>
+      <w:r>
+        <w:rPr>
+          <w:lang w:val="uk-UA"/>
+        </w:rPr>
+        <w:t>зареєстрованих</w:t>
+      </w:r>
+      <w:r>
+        <w:rPr>
+          <w:lang w:val="uk-UA"/>
+        </w:rPr>
+        <w:t xml:space="preserve"> клієнтів: оформлення замовлення для обраної послуги, перегляд власних замовлень, вихід.</w:t>
+      </w:r>
+    </w:p>
+    <w:p>
+      <w:pPr>
+        <w:pStyle w:val="11"/>
+        <w:rPr>
+          <w:lang w:val="uk-UA"/>
+        </w:rPr>
+      </w:pPr>
+      <w:r>
+        <w:rPr>
+          <w:lang w:val="uk-UA"/>
+        </w:rPr>
+        <w:t xml:space="preserve">Бізнес-функції системи для менеджерів: перегляд каталогу послуг, редагування каталогу послуг, детальна інформація про обрану послугу, </w:t>
+      </w:r>
+      <w:r>
+        <w:rPr>
+          <w:lang w:val="uk-UA"/>
+        </w:rPr>
+        <w:t>перегляд</w:t>
+      </w:r>
+      <w:r>
+        <w:rPr>
+          <w:lang w:val="uk-UA"/>
+        </w:rPr>
+        <w:t xml:space="preserve"> замовлень, зміна статусу замовлення, отримання повної інформації про замовлення, отримання переліку всіх користувачів, вихід.</w:t>
+      </w:r>
+      <w:bookmarkStart w:id="9" w:name="_Toc59903967"/>
+    </w:p>
+    <w:p>
+      <w:pPr>
+        <w:pStyle w:val="11"/>
+        <w:rPr>
+          <w:lang w:val="uk-UA"/>
+        </w:rPr>
+      </w:pPr>
+      <w:bookmarkStart w:id="10" w:name="_GoBack"/>
+      <w:bookmarkEnd w:id="10"/>
+    </w:p>
+    <w:p>
+      <w:pPr>
+        <w:pStyle w:val="1"/>
+        <w:pageBreakBefore w:val="0"/>
+        <w:rPr>
+          <w:lang w:val="uk-UA"/>
+        </w:rPr>
+      </w:pPr>
+      <w:r>
+        <w:rPr>
+          <w:lang w:val="uk-UA"/>
+        </w:rPr>
+        <w:t xml:space="preserve">Постановка </w:t>
+      </w:r>
+      <w:proofErr w:type="spellStart"/>
+      <w:r>
+        <w:rPr>
+          <w:lang w:val="uk-UA"/>
+        </w:rPr>
+        <w:t>задачи</w:t>
+      </w:r>
+      <w:bookmarkEnd w:id="9"/>
+      <w:proofErr w:type="spellEnd"/>
+    </w:p>
+    <w:p>
+      <w:pPr>
+        <w:pStyle w:val="11"/>
+        <w:rPr>
+          <w:lang w:val="uk-UA"/>
+        </w:rPr>
+      </w:pPr>
+      <w:r>
+        <w:rPr>
+          <w:lang w:val="uk-UA"/>
+        </w:rPr>
+        <w:t xml:space="preserve">Весь текст документа </w:t>
+      </w:r>
+      <w:proofErr w:type="spellStart"/>
+      <w:r>
+        <w:rPr>
+          <w:lang w:val="uk-UA"/>
+        </w:rPr>
+        <w:t>должен</w:t>
+      </w:r>
+      <w:proofErr w:type="spellEnd"/>
       <w:r>
         <w:rPr>
           <w:lang w:val="uk-UA"/>
         </w:rPr>
         <w:t xml:space="preserve"> </w:t>
       </w:r>
+      <w:proofErr w:type="spellStart"/>
+      <w:r>
+        <w:rPr>
+          <w:lang w:val="uk-UA"/>
+        </w:rPr>
+        <w:t>быть</w:t>
+      </w:r>
+      <w:proofErr w:type="spellEnd"/>
+      <w:r>
+        <w:rPr>
+          <w:lang w:val="uk-UA"/>
+        </w:rPr>
+        <w:t xml:space="preserve"> </w:t>
+      </w:r>
+      <w:proofErr w:type="spellStart"/>
+      <w:r>
+        <w:rPr>
+          <w:lang w:val="uk-UA"/>
+        </w:rPr>
+        <w:t>представлен</w:t>
+      </w:r>
+      <w:proofErr w:type="spellEnd"/>
+      <w:r>
+        <w:rPr>
+          <w:lang w:val="uk-UA"/>
+        </w:rPr>
+        <w:t xml:space="preserve"> </w:t>
+      </w:r>
+      <w:proofErr w:type="spellStart"/>
+      <w:r>
+        <w:rPr>
+          <w:lang w:val="uk-UA"/>
+        </w:rPr>
+        <w:t>единообразно</w:t>
+      </w:r>
+      <w:proofErr w:type="spellEnd"/>
+      <w:r>
+        <w:rPr>
+          <w:lang w:val="uk-UA"/>
+        </w:rPr>
+        <w:t xml:space="preserve"> на </w:t>
+      </w:r>
+      <w:proofErr w:type="spellStart"/>
+      <w:r>
+        <w:rPr>
+          <w:lang w:val="uk-UA"/>
+        </w:rPr>
+        <w:t>протяжении</w:t>
+      </w:r>
+      <w:proofErr w:type="spellEnd"/>
+      <w:r>
+        <w:rPr>
+          <w:lang w:val="uk-UA"/>
+        </w:rPr>
+        <w:t xml:space="preserve"> </w:t>
+      </w:r>
+      <w:proofErr w:type="spellStart"/>
+      <w:r>
+        <w:rPr>
+          <w:lang w:val="uk-UA"/>
+        </w:rPr>
+        <w:t>всего</w:t>
+      </w:r>
+      <w:proofErr w:type="spellEnd"/>
+      <w:r>
+        <w:rPr>
+          <w:lang w:val="uk-UA"/>
+        </w:rPr>
+        <w:t xml:space="preserve"> документа. </w:t>
+      </w:r>
+      <w:proofErr w:type="spellStart"/>
+      <w:r>
+        <w:rPr>
+          <w:lang w:val="uk-UA"/>
+        </w:rPr>
+        <w:t>Везде</w:t>
+      </w:r>
+      <w:proofErr w:type="spellEnd"/>
+      <w:r>
+        <w:rPr>
+          <w:lang w:val="uk-UA"/>
+        </w:rPr>
+        <w:t xml:space="preserve"> </w:t>
+      </w:r>
+      <w:proofErr w:type="spellStart"/>
+      <w:r>
+        <w:rPr>
+          <w:lang w:val="uk-UA"/>
+        </w:rPr>
+        <w:t>используется</w:t>
+      </w:r>
+      <w:proofErr w:type="spellEnd"/>
+      <w:r>
+        <w:rPr>
+          <w:lang w:val="uk-UA"/>
+        </w:rPr>
+        <w:t xml:space="preserve"> одна и та же </w:t>
+      </w:r>
+      <w:proofErr w:type="spellStart"/>
+      <w:r>
+        <w:rPr>
+          <w:lang w:val="uk-UA"/>
+        </w:rPr>
+        <w:t>гарнитура</w:t>
+      </w:r>
+      <w:proofErr w:type="spellEnd"/>
+      <w:r>
+        <w:rPr>
+          <w:lang w:val="uk-UA"/>
+        </w:rPr>
+        <w:t xml:space="preserve"> </w:t>
+      </w:r>
+      <w:proofErr w:type="spellStart"/>
+      <w:r>
+        <w:rPr>
+          <w:lang w:val="uk-UA"/>
+        </w:rPr>
+        <w:t>шрифта</w:t>
+      </w:r>
+      <w:proofErr w:type="spellEnd"/>
+      <w:r>
+        <w:rPr>
+          <w:lang w:val="uk-UA"/>
+        </w:rPr>
+        <w:t xml:space="preserve">, его </w:t>
+      </w:r>
+      <w:proofErr w:type="spellStart"/>
+      <w:r>
+        <w:rPr>
+          <w:lang w:val="uk-UA"/>
+        </w:rPr>
+        <w:t>размер</w:t>
+      </w:r>
+      <w:proofErr w:type="spellEnd"/>
+      <w:r>
+        <w:rPr>
+          <w:lang w:val="uk-UA"/>
+        </w:rPr>
+        <w:t xml:space="preserve">, </w:t>
+      </w:r>
+      <w:proofErr w:type="spellStart"/>
+      <w:r>
+        <w:rPr>
+          <w:lang w:val="uk-UA"/>
+        </w:rPr>
+        <w:t>межстрочный</w:t>
+      </w:r>
+      <w:proofErr w:type="spellEnd"/>
+      <w:r>
+        <w:rPr>
+          <w:lang w:val="uk-UA"/>
+        </w:rPr>
+        <w:t xml:space="preserve"> </w:t>
+      </w:r>
+      <w:proofErr w:type="spellStart"/>
+      <w:r>
+        <w:rPr>
+          <w:lang w:val="uk-UA"/>
+        </w:rPr>
+        <w:t>интервал</w:t>
+      </w:r>
+      <w:proofErr w:type="spellEnd"/>
+      <w:r>
+        <w:rPr>
+          <w:lang w:val="uk-UA"/>
+        </w:rPr>
+        <w:t xml:space="preserve">, </w:t>
+      </w:r>
+      <w:proofErr w:type="spellStart"/>
+      <w:r>
+        <w:rPr>
+          <w:lang w:val="uk-UA"/>
+        </w:rPr>
+        <w:t>которые</w:t>
+      </w:r>
+      <w:proofErr w:type="spellEnd"/>
+      <w:r>
+        <w:rPr>
+          <w:lang w:val="uk-UA"/>
+        </w:rPr>
+        <w:t xml:space="preserve"> </w:t>
+      </w:r>
+      <w:proofErr w:type="spellStart"/>
+      <w:r>
+        <w:rPr>
+          <w:lang w:val="uk-UA"/>
+        </w:rPr>
+        <w:t>задаются</w:t>
+      </w:r>
+      <w:proofErr w:type="spellEnd"/>
+      <w:r>
+        <w:rPr>
+          <w:lang w:val="uk-UA"/>
+        </w:rPr>
+        <w:t xml:space="preserve"> в </w:t>
+      </w:r>
+      <w:r>
+        <w:rPr>
+          <w:b/>
+          <w:lang w:val="uk-UA"/>
+        </w:rPr>
+        <w:t>стилях</w:t>
+      </w:r>
+      <w:r>
+        <w:rPr>
+          <w:lang w:val="uk-UA"/>
+        </w:rPr>
+        <w:t xml:space="preserve"> </w:t>
+      </w:r>
+      <w:proofErr w:type="spellStart"/>
+      <w:r>
+        <w:rPr>
+          <w:lang w:val="uk-UA"/>
+        </w:rPr>
+        <w:t>форматирования</w:t>
+      </w:r>
+      <w:proofErr w:type="spellEnd"/>
+      <w:r>
+        <w:rPr>
+          <w:lang w:val="uk-UA"/>
+        </w:rPr>
+        <w:t>.</w:t>
+      </w:r>
     </w:p>
     <w:p>
       <w:pPr>
@@ -5681,131 +6834,26 @@
           <w:lang w:val="uk-UA"/>
         </w:rPr>
       </w:pPr>
-    </w:p>
-    <w:p>
-      <w:pPr>
-        <w:pStyle w:val="2"/>
-        <w:rPr>
-          <w:lang w:val="uk-UA"/>
-        </w:rPr>
-      </w:pPr>
-      <w:bookmarkStart w:id="6" w:name="_Toc59890279"/>
-      <w:r>
-        <w:rPr>
-          <w:lang w:val="uk-UA"/>
-        </w:rPr>
-        <w:t>Постановка завдання</w:t>
-      </w:r>
-      <w:bookmarkEnd w:id="6"/>
-    </w:p>
-    <w:p>
-      <w:pPr>
-        <w:pStyle w:val="11"/>
-        <w:rPr>
-          <w:lang w:val="uk-UA"/>
-        </w:rPr>
-      </w:pPr>
-      <w:r>
-        <w:rPr>
-          <w:lang w:val="uk-UA"/>
-        </w:rPr>
-        <w:t xml:space="preserve">Розробити серверну і клієнтську частини інформаційної підсистеми для обліку замовлень на друк фотографій. Бізнес-функції системи для </w:t>
-      </w:r>
-      <w:proofErr w:type="spellStart"/>
-      <w:r>
-        <w:rPr>
-          <w:lang w:val="uk-UA"/>
-        </w:rPr>
-        <w:t>незарєєсрованих</w:t>
-      </w:r>
-      <w:proofErr w:type="spellEnd"/>
-      <w:r>
-        <w:rPr>
-          <w:lang w:val="uk-UA"/>
-        </w:rPr>
-        <w:t xml:space="preserve"> споживачів: реєстрація, вхід, оформлення замовлення для обраної послуги, сортування каталогу.</w:t>
-      </w:r>
-      <w:bookmarkStart w:id="7" w:name="_GoBack"/>
-      <w:bookmarkEnd w:id="7"/>
-    </w:p>
-    <w:p>
-      <w:pPr>
-        <w:pStyle w:val="11"/>
-        <w:rPr>
-          <w:lang w:val="uk-UA"/>
-        </w:rPr>
-      </w:pPr>
-      <w:r>
-        <w:rPr>
-          <w:lang w:val="uk-UA"/>
-        </w:rPr>
-        <w:t xml:space="preserve">Бізнес-функції для </w:t>
-      </w:r>
-      <w:proofErr w:type="spellStart"/>
-      <w:r>
-        <w:rPr>
-          <w:lang w:val="uk-UA"/>
-        </w:rPr>
-        <w:t>зарєєстрованих</w:t>
-      </w:r>
-      <w:proofErr w:type="spellEnd"/>
-      <w:r>
-        <w:rPr>
-          <w:lang w:val="uk-UA"/>
-        </w:rPr>
-        <w:t xml:space="preserve"> клієнтів: оформлення замовлення для обраної послуги, перегляд власних замовлень, вихід.</w:t>
-      </w:r>
-    </w:p>
-    <w:p>
-      <w:pPr>
-        <w:pStyle w:val="11"/>
-        <w:rPr>
-          <w:lang w:val="uk-UA"/>
-        </w:rPr>
-      </w:pPr>
-      <w:r>
-        <w:rPr>
-          <w:lang w:val="uk-UA"/>
-        </w:rPr>
-        <w:t xml:space="preserve">Бізнес-функції системи для менеджерів: перегляд каталогу послуг, редагування каталогу послуг, детальна інформація про обрану послугу, </w:t>
-      </w:r>
-      <w:proofErr w:type="spellStart"/>
-      <w:r>
-        <w:rPr>
-          <w:lang w:val="uk-UA"/>
-        </w:rPr>
-        <w:t>перегяд</w:t>
-      </w:r>
-      <w:proofErr w:type="spellEnd"/>
-      <w:r>
-        <w:rPr>
-          <w:lang w:val="uk-UA"/>
-        </w:rPr>
-        <w:t xml:space="preserve"> замовлень, зміна статусу замовлення, отримання повної інформації про замовлення, отримання переліку всіх користувачів, вихід.</w:t>
-      </w:r>
-    </w:p>
-    <w:p>
-      <w:pPr>
-        <w:pStyle w:val="11"/>
-        <w:rPr>
-          <w:lang w:val="uk-UA"/>
-        </w:rPr>
-      </w:pPr>
-    </w:p>
-    <w:p>
-      <w:pPr>
-        <w:pStyle w:val="3"/>
-        <w:rPr>
-          <w:lang w:val="uk-UA"/>
-        </w:rPr>
-      </w:pPr>
-      <w:bookmarkStart w:id="8" w:name="_Toc59890280"/>
-      <w:proofErr w:type="spellStart"/>
-      <w:r>
-        <w:rPr>
-          <w:lang w:val="uk-UA"/>
-        </w:rPr>
-        <w:t>Подраздел</w:t>
+      <w:proofErr w:type="spellStart"/>
+      <w:r>
+        <w:rPr>
+          <w:lang w:val="uk-UA"/>
+        </w:rPr>
+        <w:t>Каждый</w:t>
+      </w:r>
+      <w:proofErr w:type="spellEnd"/>
+      <w:r>
+        <w:rPr>
+          <w:lang w:val="uk-UA"/>
+        </w:rPr>
+        <w:t xml:space="preserve"> документ </w:t>
+      </w:r>
+      <w:proofErr w:type="spellStart"/>
+      <w:r>
+        <w:rPr>
+          <w:lang w:val="uk-UA"/>
+        </w:rPr>
+        <w:t>имеет</w:t>
       </w:r>
       <w:proofErr w:type="spellEnd"/>
       <w:r>
@@ -5819,7 +6867,21 @@
         <w:rPr>
           <w:lang w:val="uk-UA"/>
         </w:rPr>
-        <w:t>третьего</w:t>
+        <w:t>определенную</w:t>
+      </w:r>
+      <w:proofErr w:type="spellEnd"/>
+      <w:r>
+        <w:rPr>
+          <w:lang w:val="uk-UA"/>
+        </w:rPr>
+        <w:t xml:space="preserve"> структуру, </w:t>
+      </w:r>
+      <w:proofErr w:type="spellStart"/>
+      <w:r>
+        <w:rPr>
+          <w:lang w:val="uk-UA"/>
+        </w:rPr>
+        <w:t>которая</w:t>
       </w:r>
       <w:proofErr w:type="spellEnd"/>
       <w:r>
@@ -5833,36 +6895,77 @@
         <w:rPr>
           <w:lang w:val="uk-UA"/>
         </w:rPr>
-        <w:t>уровня</w:t>
-      </w:r>
-      <w:proofErr w:type="spellEnd"/>
-      <w:r>
-        <w:rPr>
-          <w:lang w:val="uk-UA"/>
-        </w:rPr>
-        <w:t xml:space="preserve"> (Стиль: Заголовок 3)</w:t>
-      </w:r>
-      <w:bookmarkEnd w:id="8"/>
-    </w:p>
-    <w:p>
-      <w:pPr>
-        <w:pStyle w:val="11"/>
-        <w:rPr>
-          <w:lang w:val="uk-UA"/>
-        </w:rPr>
-      </w:pPr>
-      <w:r>
-        <w:rPr>
-          <w:lang w:val="uk-UA"/>
-        </w:rPr>
-        <w:t xml:space="preserve">(Стиль: </w:t>
-      </w:r>
-      <w:proofErr w:type="spellStart"/>
-      <w:r>
-        <w:rPr>
-          <w:lang w:val="uk-UA"/>
-        </w:rPr>
-        <w:t>Body</w:t>
+        <w:t>отражается</w:t>
+      </w:r>
+      <w:proofErr w:type="spellEnd"/>
+      <w:r>
+        <w:rPr>
+          <w:lang w:val="uk-UA"/>
+        </w:rPr>
+        <w:t xml:space="preserve"> заголовками </w:t>
+      </w:r>
+      <w:proofErr w:type="spellStart"/>
+      <w:r>
+        <w:rPr>
+          <w:lang w:val="uk-UA"/>
+        </w:rPr>
+        <w:t>разделов</w:t>
+      </w:r>
+      <w:proofErr w:type="spellEnd"/>
+      <w:r>
+        <w:rPr>
+          <w:lang w:val="uk-UA"/>
+        </w:rPr>
+        <w:t xml:space="preserve">, </w:t>
+      </w:r>
+      <w:proofErr w:type="spellStart"/>
+      <w:r>
+        <w:rPr>
+          <w:lang w:val="uk-UA"/>
+        </w:rPr>
+        <w:t>подразделов</w:t>
+      </w:r>
+      <w:proofErr w:type="spellEnd"/>
+      <w:r>
+        <w:rPr>
+          <w:lang w:val="uk-UA"/>
+        </w:rPr>
+        <w:t xml:space="preserve"> и </w:t>
+      </w:r>
+      <w:proofErr w:type="spellStart"/>
+      <w:r>
+        <w:rPr>
+          <w:lang w:val="uk-UA"/>
+        </w:rPr>
+        <w:t>т.д</w:t>
+      </w:r>
+      <w:proofErr w:type="spellEnd"/>
+      <w:r>
+        <w:rPr>
+          <w:lang w:val="uk-UA"/>
+        </w:rPr>
+        <w:t xml:space="preserve">. </w:t>
+      </w:r>
+      <w:proofErr w:type="spellStart"/>
+      <w:r>
+        <w:rPr>
+          <w:lang w:val="uk-UA"/>
+        </w:rPr>
+        <w:t>Кроме</w:t>
+      </w:r>
+      <w:proofErr w:type="spellEnd"/>
+      <w:r>
+        <w:rPr>
+          <w:lang w:val="uk-UA"/>
+        </w:rPr>
+        <w:t xml:space="preserve"> того, </w:t>
+      </w:r>
+      <w:proofErr w:type="spellStart"/>
+      <w:r>
+        <w:rPr>
+          <w:lang w:val="uk-UA"/>
+        </w:rPr>
+        <w:t>документы</w:t>
       </w:r>
       <w:proofErr w:type="spellEnd"/>
       <w:r>
@@ -5876,28 +6979,369 @@
         <w:rPr>
           <w:lang w:val="uk-UA"/>
         </w:rPr>
-        <w:t>Text</w:t>
-      </w:r>
-      <w:proofErr w:type="spellEnd"/>
-      <w:r>
-        <w:rPr>
-          <w:lang w:val="uk-UA"/>
-        </w:rPr>
-        <w:t>/</w:t>
-      </w:r>
-      <w:proofErr w:type="spellStart"/>
-      <w:r>
-        <w:rPr>
-          <w:lang w:val="uk-UA"/>
-        </w:rPr>
-        <w:t>Основной</w:t>
-      </w:r>
-      <w:proofErr w:type="spellEnd"/>
-      <w:r>
-        <w:rPr>
-          <w:lang w:val="uk-UA"/>
-        </w:rPr>
-        <w:t xml:space="preserve"> текст1) </w:t>
+        <w:t>могут</w:t>
+      </w:r>
+      <w:proofErr w:type="spellEnd"/>
+      <w:r>
+        <w:rPr>
+          <w:lang w:val="uk-UA"/>
+        </w:rPr>
+        <w:t xml:space="preserve"> </w:t>
+      </w:r>
+      <w:proofErr w:type="spellStart"/>
+      <w:r>
+        <w:rPr>
+          <w:lang w:val="uk-UA"/>
+        </w:rPr>
+        <w:t>содержать</w:t>
+      </w:r>
+      <w:proofErr w:type="spellEnd"/>
+      <w:r>
+        <w:rPr>
+          <w:lang w:val="uk-UA"/>
+        </w:rPr>
+        <w:t xml:space="preserve"> рисунки, </w:t>
+      </w:r>
+      <w:proofErr w:type="spellStart"/>
+      <w:r>
+        <w:rPr>
+          <w:lang w:val="uk-UA"/>
+        </w:rPr>
+        <w:t>таблицы</w:t>
+      </w:r>
+      <w:proofErr w:type="spellEnd"/>
+      <w:r>
+        <w:rPr>
+          <w:lang w:val="uk-UA"/>
+        </w:rPr>
+        <w:t xml:space="preserve">, списки и </w:t>
+      </w:r>
+      <w:proofErr w:type="spellStart"/>
+      <w:r>
+        <w:rPr>
+          <w:lang w:val="uk-UA"/>
+        </w:rPr>
+        <w:t>т.д</w:t>
+      </w:r>
+      <w:proofErr w:type="spellEnd"/>
+      <w:r>
+        <w:rPr>
+          <w:lang w:val="uk-UA"/>
+        </w:rPr>
+        <w:t xml:space="preserve">. </w:t>
+      </w:r>
+      <w:proofErr w:type="spellStart"/>
+      <w:r>
+        <w:rPr>
+          <w:lang w:val="uk-UA"/>
+        </w:rPr>
+        <w:t>Всё</w:t>
+      </w:r>
+      <w:proofErr w:type="spellEnd"/>
+      <w:r>
+        <w:rPr>
+          <w:lang w:val="uk-UA"/>
+        </w:rPr>
+        <w:t xml:space="preserve"> </w:t>
+      </w:r>
+      <w:proofErr w:type="spellStart"/>
+      <w:r>
+        <w:rPr>
+          <w:lang w:val="uk-UA"/>
+        </w:rPr>
+        <w:t>это</w:t>
+      </w:r>
+      <w:proofErr w:type="spellEnd"/>
+      <w:r>
+        <w:rPr>
+          <w:lang w:val="uk-UA"/>
+        </w:rPr>
+        <w:t xml:space="preserve"> </w:t>
+      </w:r>
+      <w:proofErr w:type="spellStart"/>
+      <w:r>
+        <w:rPr>
+          <w:lang w:val="uk-UA"/>
+        </w:rPr>
+        <w:t>должно</w:t>
+      </w:r>
+      <w:proofErr w:type="spellEnd"/>
+      <w:r>
+        <w:rPr>
+          <w:lang w:val="uk-UA"/>
+        </w:rPr>
+        <w:t xml:space="preserve"> </w:t>
+      </w:r>
+      <w:proofErr w:type="spellStart"/>
+      <w:r>
+        <w:rPr>
+          <w:lang w:val="uk-UA"/>
+        </w:rPr>
+        <w:t>подчиняется</w:t>
+      </w:r>
+      <w:proofErr w:type="spellEnd"/>
+      <w:r>
+        <w:rPr>
+          <w:lang w:val="uk-UA"/>
+        </w:rPr>
+        <w:t xml:space="preserve"> </w:t>
+      </w:r>
+      <w:proofErr w:type="spellStart"/>
+      <w:r>
+        <w:rPr>
+          <w:lang w:val="uk-UA"/>
+        </w:rPr>
+        <w:t>определенным</w:t>
+      </w:r>
+      <w:proofErr w:type="spellEnd"/>
+      <w:r>
+        <w:rPr>
+          <w:lang w:val="uk-UA"/>
+        </w:rPr>
+        <w:t xml:space="preserve"> правилам </w:t>
+      </w:r>
+      <w:proofErr w:type="spellStart"/>
+      <w:r>
+        <w:rPr>
+          <w:lang w:val="uk-UA"/>
+        </w:rPr>
+        <w:t>оформления</w:t>
+      </w:r>
+      <w:proofErr w:type="spellEnd"/>
+      <w:r>
+        <w:rPr>
+          <w:lang w:val="uk-UA"/>
+        </w:rPr>
+        <w:t xml:space="preserve">. Для </w:t>
+      </w:r>
+      <w:proofErr w:type="spellStart"/>
+      <w:r>
+        <w:rPr>
+          <w:lang w:val="uk-UA"/>
+        </w:rPr>
+        <w:t>эффективного</w:t>
+      </w:r>
+      <w:proofErr w:type="spellEnd"/>
+      <w:r>
+        <w:rPr>
+          <w:lang w:val="uk-UA"/>
+        </w:rPr>
+        <w:t xml:space="preserve"> и правильного </w:t>
+      </w:r>
+      <w:proofErr w:type="spellStart"/>
+      <w:r>
+        <w:rPr>
+          <w:lang w:val="uk-UA"/>
+        </w:rPr>
+        <w:t>оформления</w:t>
+      </w:r>
+      <w:proofErr w:type="spellEnd"/>
+      <w:r>
+        <w:rPr>
+          <w:lang w:val="uk-UA"/>
+        </w:rPr>
+        <w:t xml:space="preserve"> </w:t>
+      </w:r>
+      <w:proofErr w:type="spellStart"/>
+      <w:r>
+        <w:rPr>
+          <w:lang w:val="uk-UA"/>
+        </w:rPr>
+        <w:t>отчетов</w:t>
+      </w:r>
+      <w:proofErr w:type="spellEnd"/>
+      <w:r>
+        <w:rPr>
+          <w:lang w:val="uk-UA"/>
+        </w:rPr>
+        <w:t xml:space="preserve">, в том </w:t>
+      </w:r>
+      <w:proofErr w:type="spellStart"/>
+      <w:r>
+        <w:rPr>
+          <w:lang w:val="uk-UA"/>
+        </w:rPr>
+        <w:t>числе</w:t>
+      </w:r>
+      <w:proofErr w:type="spellEnd"/>
+      <w:r>
+        <w:rPr>
+          <w:lang w:val="uk-UA"/>
+        </w:rPr>
+        <w:t xml:space="preserve"> к </w:t>
+      </w:r>
+      <w:proofErr w:type="spellStart"/>
+      <w:r>
+        <w:rPr>
+          <w:lang w:val="uk-UA"/>
+        </w:rPr>
+        <w:t>лабораторным</w:t>
+      </w:r>
+      <w:proofErr w:type="spellEnd"/>
+      <w:r>
+        <w:rPr>
+          <w:lang w:val="uk-UA"/>
+        </w:rPr>
+        <w:t xml:space="preserve"> </w:t>
+      </w:r>
+      <w:proofErr w:type="spellStart"/>
+      <w:r>
+        <w:rPr>
+          <w:lang w:val="uk-UA"/>
+        </w:rPr>
+        <w:t>работам</w:t>
+      </w:r>
+      <w:proofErr w:type="spellEnd"/>
+      <w:r>
+        <w:rPr>
+          <w:lang w:val="uk-UA"/>
+        </w:rPr>
+        <w:t>,</w:t>
+      </w:r>
+      <w:r>
+        <w:rPr>
+          <w:lang w:val="uk-UA"/>
+        </w:rPr>
+        <w:t xml:space="preserve"> </w:t>
+      </w:r>
+      <w:proofErr w:type="spellStart"/>
+      <w:r>
+        <w:rPr>
+          <w:lang w:val="uk-UA"/>
+        </w:rPr>
+        <w:t>целесообразно</w:t>
+      </w:r>
+      <w:proofErr w:type="spellEnd"/>
+      <w:r>
+        <w:rPr>
+          <w:lang w:val="uk-UA"/>
+        </w:rPr>
+        <w:t xml:space="preserve"> </w:t>
+      </w:r>
+      <w:proofErr w:type="spellStart"/>
+      <w:r>
+        <w:rPr>
+          <w:lang w:val="uk-UA"/>
+        </w:rPr>
+        <w:t>использовать</w:t>
+      </w:r>
+      <w:proofErr w:type="spellEnd"/>
+      <w:r>
+        <w:rPr>
+          <w:lang w:val="uk-UA"/>
+        </w:rPr>
+        <w:t xml:space="preserve"> </w:t>
+      </w:r>
+      <w:proofErr w:type="spellStart"/>
+      <w:r>
+        <w:rPr>
+          <w:lang w:val="uk-UA"/>
+        </w:rPr>
+        <w:t>возможности</w:t>
+      </w:r>
+      <w:proofErr w:type="spellEnd"/>
+      <w:r>
+        <w:rPr>
+          <w:lang w:val="uk-UA"/>
+        </w:rPr>
+        <w:t xml:space="preserve"> </w:t>
+      </w:r>
+      <w:proofErr w:type="spellStart"/>
+      <w:r>
+        <w:rPr>
+          <w:lang w:val="uk-UA"/>
+        </w:rPr>
+        <w:t>современных</w:t>
+      </w:r>
+      <w:proofErr w:type="spellEnd"/>
+      <w:r>
+        <w:rPr>
+          <w:lang w:val="uk-UA"/>
+        </w:rPr>
+        <w:t xml:space="preserve"> </w:t>
+      </w:r>
+      <w:proofErr w:type="spellStart"/>
+      <w:r>
+        <w:rPr>
+          <w:lang w:val="uk-UA"/>
+        </w:rPr>
+        <w:t>офисных</w:t>
+      </w:r>
+      <w:proofErr w:type="spellEnd"/>
+      <w:r>
+        <w:rPr>
+          <w:lang w:val="uk-UA"/>
+        </w:rPr>
+        <w:t xml:space="preserve"> </w:t>
+      </w:r>
+      <w:proofErr w:type="spellStart"/>
+      <w:r>
+        <w:rPr>
+          <w:lang w:val="uk-UA"/>
+        </w:rPr>
+        <w:t>пакетов</w:t>
+      </w:r>
+      <w:proofErr w:type="spellEnd"/>
+      <w:r>
+        <w:rPr>
+          <w:lang w:val="uk-UA"/>
+        </w:rPr>
+        <w:t xml:space="preserve"> при </w:t>
+      </w:r>
+      <w:proofErr w:type="spellStart"/>
+      <w:r>
+        <w:rPr>
+          <w:lang w:val="uk-UA"/>
+        </w:rPr>
+        <w:t>работе</w:t>
+      </w:r>
+      <w:proofErr w:type="spellEnd"/>
+      <w:r>
+        <w:rPr>
+          <w:lang w:val="uk-UA"/>
+        </w:rPr>
+        <w:t xml:space="preserve"> </w:t>
+      </w:r>
+      <w:proofErr w:type="spellStart"/>
+      <w:r>
+        <w:rPr>
+          <w:lang w:val="uk-UA"/>
+        </w:rPr>
+        <w:t>со</w:t>
+      </w:r>
+      <w:proofErr w:type="spellEnd"/>
+      <w:r>
+        <w:rPr>
+          <w:lang w:val="uk-UA"/>
+        </w:rPr>
+        <w:t xml:space="preserve"> </w:t>
+      </w:r>
+      <w:r>
+        <w:rPr>
+          <w:b/>
+          <w:lang w:val="uk-UA"/>
+        </w:rPr>
+        <w:t>стилями</w:t>
+      </w:r>
+      <w:r>
+        <w:rPr>
+          <w:lang w:val="uk-UA"/>
+        </w:rPr>
+        <w:t xml:space="preserve"> </w:t>
+      </w:r>
+      <w:proofErr w:type="spellStart"/>
+      <w:r>
+        <w:rPr>
+          <w:lang w:val="uk-UA"/>
+        </w:rPr>
+        <w:t>оформления</w:t>
+      </w:r>
+      <w:proofErr w:type="spellEnd"/>
+      <w:r>
+        <w:rPr>
+          <w:lang w:val="uk-UA"/>
+        </w:rPr>
+        <w:t xml:space="preserve">. </w:t>
       </w:r>
     </w:p>
     <w:p>
@@ -5907,792 +7351,7 @@
           <w:lang w:val="uk-UA"/>
         </w:rPr>
       </w:pPr>
-      <w:bookmarkStart w:id="9" w:name="_Toc59890281"/>
-      <w:r>
-        <w:rPr>
-          <w:lang w:val="uk-UA"/>
-        </w:rPr>
-        <w:lastRenderedPageBreak/>
-        <w:t>Постановка задачи</w:t>
-      </w:r>
-      <w:bookmarkEnd w:id="9"/>
-    </w:p>
-    <w:p>
-      <w:pPr>
-        <w:pStyle w:val="11"/>
-        <w:rPr>
-          <w:lang w:val="uk-UA"/>
-        </w:rPr>
-      </w:pPr>
-      <w:r>
-        <w:rPr>
-          <w:lang w:val="uk-UA"/>
-        </w:rPr>
-        <w:t xml:space="preserve">Весь текст документа </w:t>
-      </w:r>
-      <w:proofErr w:type="spellStart"/>
-      <w:r>
-        <w:rPr>
-          <w:lang w:val="uk-UA"/>
-        </w:rPr>
-        <w:t>должен</w:t>
-      </w:r>
-      <w:proofErr w:type="spellEnd"/>
-      <w:r>
-        <w:rPr>
-          <w:lang w:val="uk-UA"/>
-        </w:rPr>
-        <w:t xml:space="preserve"> </w:t>
-      </w:r>
-      <w:proofErr w:type="spellStart"/>
-      <w:r>
-        <w:rPr>
-          <w:lang w:val="uk-UA"/>
-        </w:rPr>
-        <w:t>быть</w:t>
-      </w:r>
-      <w:proofErr w:type="spellEnd"/>
-      <w:r>
-        <w:rPr>
-          <w:lang w:val="uk-UA"/>
-        </w:rPr>
-        <w:t xml:space="preserve"> </w:t>
-      </w:r>
-      <w:proofErr w:type="spellStart"/>
-      <w:r>
-        <w:rPr>
-          <w:lang w:val="uk-UA"/>
-        </w:rPr>
-        <w:t>представлен</w:t>
-      </w:r>
-      <w:proofErr w:type="spellEnd"/>
-      <w:r>
-        <w:rPr>
-          <w:lang w:val="uk-UA"/>
-        </w:rPr>
-        <w:t xml:space="preserve"> </w:t>
-      </w:r>
-      <w:proofErr w:type="spellStart"/>
-      <w:r>
-        <w:rPr>
-          <w:lang w:val="uk-UA"/>
-        </w:rPr>
-        <w:t>единообразно</w:t>
-      </w:r>
-      <w:proofErr w:type="spellEnd"/>
-      <w:r>
-        <w:rPr>
-          <w:lang w:val="uk-UA"/>
-        </w:rPr>
-        <w:t xml:space="preserve"> на </w:t>
-      </w:r>
-      <w:proofErr w:type="spellStart"/>
-      <w:r>
-        <w:rPr>
-          <w:lang w:val="uk-UA"/>
-        </w:rPr>
-        <w:t>протяжении</w:t>
-      </w:r>
-      <w:proofErr w:type="spellEnd"/>
-      <w:r>
-        <w:rPr>
-          <w:lang w:val="uk-UA"/>
-        </w:rPr>
-        <w:t xml:space="preserve"> </w:t>
-      </w:r>
-      <w:proofErr w:type="spellStart"/>
-      <w:r>
-        <w:rPr>
-          <w:lang w:val="uk-UA"/>
-        </w:rPr>
-        <w:t>всего</w:t>
-      </w:r>
-      <w:proofErr w:type="spellEnd"/>
-      <w:r>
-        <w:rPr>
-          <w:lang w:val="uk-UA"/>
-        </w:rPr>
-        <w:t xml:space="preserve"> документа. </w:t>
-      </w:r>
-      <w:proofErr w:type="spellStart"/>
-      <w:r>
-        <w:rPr>
-          <w:lang w:val="uk-UA"/>
-        </w:rPr>
-        <w:t>Везде</w:t>
-      </w:r>
-      <w:proofErr w:type="spellEnd"/>
-      <w:r>
-        <w:rPr>
-          <w:lang w:val="uk-UA"/>
-        </w:rPr>
-        <w:t xml:space="preserve"> </w:t>
-      </w:r>
-      <w:proofErr w:type="spellStart"/>
-      <w:r>
-        <w:rPr>
-          <w:lang w:val="uk-UA"/>
-        </w:rPr>
-        <w:t>используется</w:t>
-      </w:r>
-      <w:proofErr w:type="spellEnd"/>
-      <w:r>
-        <w:rPr>
-          <w:lang w:val="uk-UA"/>
-        </w:rPr>
-        <w:t xml:space="preserve"> одна и та же </w:t>
-      </w:r>
-      <w:proofErr w:type="spellStart"/>
-      <w:r>
-        <w:rPr>
-          <w:lang w:val="uk-UA"/>
-        </w:rPr>
-        <w:t>гарнитура</w:t>
-      </w:r>
-      <w:proofErr w:type="spellEnd"/>
-      <w:r>
-        <w:rPr>
-          <w:lang w:val="uk-UA"/>
-        </w:rPr>
-        <w:t xml:space="preserve"> </w:t>
-      </w:r>
-      <w:proofErr w:type="spellStart"/>
-      <w:r>
-        <w:rPr>
-          <w:lang w:val="uk-UA"/>
-        </w:rPr>
-        <w:t>шрифта</w:t>
-      </w:r>
-      <w:proofErr w:type="spellEnd"/>
-      <w:r>
-        <w:rPr>
-          <w:lang w:val="uk-UA"/>
-        </w:rPr>
-        <w:t xml:space="preserve">, его </w:t>
-      </w:r>
-      <w:proofErr w:type="spellStart"/>
-      <w:r>
-        <w:rPr>
-          <w:lang w:val="uk-UA"/>
-        </w:rPr>
-        <w:t>размер</w:t>
-      </w:r>
-      <w:proofErr w:type="spellEnd"/>
-      <w:r>
-        <w:rPr>
-          <w:lang w:val="uk-UA"/>
-        </w:rPr>
-        <w:t xml:space="preserve">, </w:t>
-      </w:r>
-      <w:proofErr w:type="spellStart"/>
-      <w:r>
-        <w:rPr>
-          <w:lang w:val="uk-UA"/>
-        </w:rPr>
-        <w:t>межстрочный</w:t>
-      </w:r>
-      <w:proofErr w:type="spellEnd"/>
-      <w:r>
-        <w:rPr>
-          <w:lang w:val="uk-UA"/>
-        </w:rPr>
-        <w:t xml:space="preserve"> </w:t>
-      </w:r>
-      <w:proofErr w:type="spellStart"/>
-      <w:r>
-        <w:rPr>
-          <w:lang w:val="uk-UA"/>
-        </w:rPr>
-        <w:t>интервал</w:t>
-      </w:r>
-      <w:proofErr w:type="spellEnd"/>
-      <w:r>
-        <w:rPr>
-          <w:lang w:val="uk-UA"/>
-        </w:rPr>
-        <w:t xml:space="preserve">, </w:t>
-      </w:r>
-      <w:proofErr w:type="spellStart"/>
-      <w:r>
-        <w:rPr>
-          <w:lang w:val="uk-UA"/>
-        </w:rPr>
-        <w:t>которые</w:t>
-      </w:r>
-      <w:proofErr w:type="spellEnd"/>
-      <w:r>
-        <w:rPr>
-          <w:lang w:val="uk-UA"/>
-        </w:rPr>
-        <w:t xml:space="preserve"> </w:t>
-      </w:r>
-      <w:proofErr w:type="spellStart"/>
-      <w:r>
-        <w:rPr>
-          <w:lang w:val="uk-UA"/>
-        </w:rPr>
-        <w:t>задаются</w:t>
-      </w:r>
-      <w:proofErr w:type="spellEnd"/>
-      <w:r>
-        <w:rPr>
-          <w:lang w:val="uk-UA"/>
-        </w:rPr>
-        <w:t xml:space="preserve"> в </w:t>
-      </w:r>
-      <w:r>
-        <w:rPr>
-          <w:b/>
-          <w:lang w:val="uk-UA"/>
-        </w:rPr>
-        <w:t>стилях</w:t>
-      </w:r>
-      <w:r>
-        <w:rPr>
-          <w:lang w:val="uk-UA"/>
-        </w:rPr>
-        <w:t xml:space="preserve"> </w:t>
-      </w:r>
-      <w:proofErr w:type="spellStart"/>
-      <w:r>
-        <w:rPr>
-          <w:lang w:val="uk-UA"/>
-        </w:rPr>
-        <w:t>форматирования</w:t>
-      </w:r>
-      <w:proofErr w:type="spellEnd"/>
-      <w:r>
-        <w:rPr>
-          <w:lang w:val="uk-UA"/>
-        </w:rPr>
-        <w:t>.</w:t>
-      </w:r>
-    </w:p>
-    <w:p>
-      <w:pPr>
-        <w:pStyle w:val="11"/>
-        <w:rPr>
-          <w:lang w:val="uk-UA"/>
-        </w:rPr>
-      </w:pPr>
-      <w:proofErr w:type="spellStart"/>
-      <w:r>
-        <w:rPr>
-          <w:lang w:val="uk-UA"/>
-        </w:rPr>
-        <w:t>Каждый</w:t>
-      </w:r>
-      <w:proofErr w:type="spellEnd"/>
-      <w:r>
-        <w:rPr>
-          <w:lang w:val="uk-UA"/>
-        </w:rPr>
-        <w:t xml:space="preserve"> документ </w:t>
-      </w:r>
-      <w:proofErr w:type="spellStart"/>
-      <w:r>
-        <w:rPr>
-          <w:lang w:val="uk-UA"/>
-        </w:rPr>
-        <w:t>имеет</w:t>
-      </w:r>
-      <w:proofErr w:type="spellEnd"/>
-      <w:r>
-        <w:rPr>
-          <w:lang w:val="uk-UA"/>
-        </w:rPr>
-        <w:t xml:space="preserve"> </w:t>
-      </w:r>
-      <w:proofErr w:type="spellStart"/>
-      <w:r>
-        <w:rPr>
-          <w:lang w:val="uk-UA"/>
-        </w:rPr>
-        <w:t>определенную</w:t>
-      </w:r>
-      <w:proofErr w:type="spellEnd"/>
-      <w:r>
-        <w:rPr>
-          <w:lang w:val="uk-UA"/>
-        </w:rPr>
-        <w:t xml:space="preserve"> структуру, </w:t>
-      </w:r>
-      <w:proofErr w:type="spellStart"/>
-      <w:r>
-        <w:rPr>
-          <w:lang w:val="uk-UA"/>
-        </w:rPr>
-        <w:t>которая</w:t>
-      </w:r>
-      <w:proofErr w:type="spellEnd"/>
-      <w:r>
-        <w:rPr>
-          <w:lang w:val="uk-UA"/>
-        </w:rPr>
-        <w:t xml:space="preserve"> </w:t>
-      </w:r>
-      <w:proofErr w:type="spellStart"/>
-      <w:r>
-        <w:rPr>
-          <w:lang w:val="uk-UA"/>
-        </w:rPr>
-        <w:t>отражается</w:t>
-      </w:r>
-      <w:proofErr w:type="spellEnd"/>
-      <w:r>
-        <w:rPr>
-          <w:lang w:val="uk-UA"/>
-        </w:rPr>
-        <w:t xml:space="preserve"> заголовками </w:t>
-      </w:r>
-      <w:proofErr w:type="spellStart"/>
-      <w:r>
-        <w:rPr>
-          <w:lang w:val="uk-UA"/>
-        </w:rPr>
-        <w:t>разделов</w:t>
-      </w:r>
-      <w:proofErr w:type="spellEnd"/>
-      <w:r>
-        <w:rPr>
-          <w:lang w:val="uk-UA"/>
-        </w:rPr>
-        <w:t xml:space="preserve">, </w:t>
-      </w:r>
-      <w:proofErr w:type="spellStart"/>
-      <w:r>
-        <w:rPr>
-          <w:lang w:val="uk-UA"/>
-        </w:rPr>
-        <w:t>подразделов</w:t>
-      </w:r>
-      <w:proofErr w:type="spellEnd"/>
-      <w:r>
-        <w:rPr>
-          <w:lang w:val="uk-UA"/>
-        </w:rPr>
-        <w:t xml:space="preserve"> и </w:t>
-      </w:r>
-      <w:proofErr w:type="spellStart"/>
-      <w:r>
-        <w:rPr>
-          <w:lang w:val="uk-UA"/>
-        </w:rPr>
-        <w:t>т.д</w:t>
-      </w:r>
-      <w:proofErr w:type="spellEnd"/>
-      <w:r>
-        <w:rPr>
-          <w:lang w:val="uk-UA"/>
-        </w:rPr>
-        <w:t xml:space="preserve">. </w:t>
-      </w:r>
-      <w:proofErr w:type="spellStart"/>
-      <w:r>
-        <w:rPr>
-          <w:lang w:val="uk-UA"/>
-        </w:rPr>
-        <w:t>Кроме</w:t>
-      </w:r>
-      <w:proofErr w:type="spellEnd"/>
-      <w:r>
-        <w:rPr>
-          <w:lang w:val="uk-UA"/>
-        </w:rPr>
-        <w:t xml:space="preserve"> того, </w:t>
-      </w:r>
-      <w:proofErr w:type="spellStart"/>
-      <w:r>
-        <w:rPr>
-          <w:lang w:val="uk-UA"/>
-        </w:rPr>
-        <w:t>документы</w:t>
-      </w:r>
-      <w:proofErr w:type="spellEnd"/>
-      <w:r>
-        <w:rPr>
-          <w:lang w:val="uk-UA"/>
-        </w:rPr>
-        <w:t xml:space="preserve"> </w:t>
-      </w:r>
-      <w:proofErr w:type="spellStart"/>
-      <w:r>
-        <w:rPr>
-          <w:lang w:val="uk-UA"/>
-        </w:rPr>
-        <w:t>могут</w:t>
-      </w:r>
-      <w:proofErr w:type="spellEnd"/>
-      <w:r>
-        <w:rPr>
-          <w:lang w:val="uk-UA"/>
-        </w:rPr>
-        <w:t xml:space="preserve"> </w:t>
-      </w:r>
-      <w:proofErr w:type="spellStart"/>
-      <w:r>
-        <w:rPr>
-          <w:lang w:val="uk-UA"/>
-        </w:rPr>
-        <w:t>содержать</w:t>
-      </w:r>
-      <w:proofErr w:type="spellEnd"/>
-      <w:r>
-        <w:rPr>
-          <w:lang w:val="uk-UA"/>
-        </w:rPr>
-        <w:t xml:space="preserve"> рисунки, </w:t>
-      </w:r>
-      <w:proofErr w:type="spellStart"/>
-      <w:r>
-        <w:rPr>
-          <w:lang w:val="uk-UA"/>
-        </w:rPr>
-        <w:t>таблицы</w:t>
-      </w:r>
-      <w:proofErr w:type="spellEnd"/>
-      <w:r>
-        <w:rPr>
-          <w:lang w:val="uk-UA"/>
-        </w:rPr>
-        <w:t xml:space="preserve">, списки и </w:t>
-      </w:r>
-      <w:proofErr w:type="spellStart"/>
-      <w:r>
-        <w:rPr>
-          <w:lang w:val="uk-UA"/>
-        </w:rPr>
-        <w:t>т.д</w:t>
-      </w:r>
-      <w:proofErr w:type="spellEnd"/>
-      <w:r>
-        <w:rPr>
-          <w:lang w:val="uk-UA"/>
-        </w:rPr>
-        <w:t xml:space="preserve">. </w:t>
-      </w:r>
-      <w:proofErr w:type="spellStart"/>
-      <w:r>
-        <w:rPr>
-          <w:lang w:val="uk-UA"/>
-        </w:rPr>
-        <w:t>Всё</w:t>
-      </w:r>
-      <w:proofErr w:type="spellEnd"/>
-      <w:r>
-        <w:rPr>
-          <w:lang w:val="uk-UA"/>
-        </w:rPr>
-        <w:t xml:space="preserve"> </w:t>
-      </w:r>
-      <w:proofErr w:type="spellStart"/>
-      <w:r>
-        <w:rPr>
-          <w:lang w:val="uk-UA"/>
-        </w:rPr>
-        <w:t>это</w:t>
-      </w:r>
-      <w:proofErr w:type="spellEnd"/>
-      <w:r>
-        <w:rPr>
-          <w:lang w:val="uk-UA"/>
-        </w:rPr>
-        <w:t xml:space="preserve"> </w:t>
-      </w:r>
-      <w:proofErr w:type="spellStart"/>
-      <w:r>
-        <w:rPr>
-          <w:lang w:val="uk-UA"/>
-        </w:rPr>
-        <w:t>должно</w:t>
-      </w:r>
-      <w:proofErr w:type="spellEnd"/>
-      <w:r>
-        <w:rPr>
-          <w:lang w:val="uk-UA"/>
-        </w:rPr>
-        <w:t xml:space="preserve"> </w:t>
-      </w:r>
-      <w:proofErr w:type="spellStart"/>
-      <w:r>
-        <w:rPr>
-          <w:lang w:val="uk-UA"/>
-        </w:rPr>
-        <w:t>подчиняется</w:t>
-      </w:r>
-      <w:proofErr w:type="spellEnd"/>
-      <w:r>
-        <w:rPr>
-          <w:lang w:val="uk-UA"/>
-        </w:rPr>
-        <w:t xml:space="preserve"> </w:t>
-      </w:r>
-      <w:proofErr w:type="spellStart"/>
-      <w:r>
-        <w:rPr>
-          <w:lang w:val="uk-UA"/>
-        </w:rPr>
-        <w:t>определенным</w:t>
-      </w:r>
-      <w:proofErr w:type="spellEnd"/>
-      <w:r>
-        <w:rPr>
-          <w:lang w:val="uk-UA"/>
-        </w:rPr>
-        <w:t xml:space="preserve"> правилам </w:t>
-      </w:r>
-      <w:proofErr w:type="spellStart"/>
-      <w:r>
-        <w:rPr>
-          <w:lang w:val="uk-UA"/>
-        </w:rPr>
-        <w:t>оформления</w:t>
-      </w:r>
-      <w:proofErr w:type="spellEnd"/>
-      <w:r>
-        <w:rPr>
-          <w:lang w:val="uk-UA"/>
-        </w:rPr>
-        <w:t xml:space="preserve">. Для </w:t>
-      </w:r>
-      <w:proofErr w:type="spellStart"/>
-      <w:r>
-        <w:rPr>
-          <w:lang w:val="uk-UA"/>
-        </w:rPr>
-        <w:t>эффективного</w:t>
-      </w:r>
-      <w:proofErr w:type="spellEnd"/>
-      <w:r>
-        <w:rPr>
-          <w:lang w:val="uk-UA"/>
-        </w:rPr>
-        <w:t xml:space="preserve"> и правильного </w:t>
-      </w:r>
-      <w:proofErr w:type="spellStart"/>
-      <w:r>
-        <w:rPr>
-          <w:lang w:val="uk-UA"/>
-        </w:rPr>
-        <w:t>оформления</w:t>
-      </w:r>
-      <w:proofErr w:type="spellEnd"/>
-      <w:r>
-        <w:rPr>
-          <w:lang w:val="uk-UA"/>
-        </w:rPr>
-        <w:t xml:space="preserve"> </w:t>
-      </w:r>
-      <w:proofErr w:type="spellStart"/>
-      <w:r>
-        <w:rPr>
-          <w:lang w:val="uk-UA"/>
-        </w:rPr>
-        <w:t>отчетов</w:t>
-      </w:r>
-      <w:proofErr w:type="spellEnd"/>
-      <w:r>
-        <w:rPr>
-          <w:lang w:val="uk-UA"/>
-        </w:rPr>
-        <w:t xml:space="preserve">, в том </w:t>
-      </w:r>
-      <w:proofErr w:type="spellStart"/>
-      <w:r>
-        <w:rPr>
-          <w:lang w:val="uk-UA"/>
-        </w:rPr>
-        <w:t>числе</w:t>
-      </w:r>
-      <w:proofErr w:type="spellEnd"/>
-      <w:r>
-        <w:rPr>
-          <w:lang w:val="uk-UA"/>
-        </w:rPr>
-        <w:t xml:space="preserve"> к </w:t>
-      </w:r>
-      <w:proofErr w:type="spellStart"/>
-      <w:r>
-        <w:rPr>
-          <w:lang w:val="uk-UA"/>
-        </w:rPr>
-        <w:t>лабораторным</w:t>
-      </w:r>
-      <w:proofErr w:type="spellEnd"/>
-      <w:r>
-        <w:rPr>
-          <w:lang w:val="uk-UA"/>
-        </w:rPr>
-        <w:t xml:space="preserve"> </w:t>
-      </w:r>
-      <w:proofErr w:type="spellStart"/>
-      <w:r>
-        <w:rPr>
-          <w:lang w:val="uk-UA"/>
-        </w:rPr>
-        <w:t>работам</w:t>
-      </w:r>
-      <w:proofErr w:type="spellEnd"/>
-      <w:r>
-        <w:rPr>
-          <w:lang w:val="uk-UA"/>
-        </w:rPr>
-        <w:t>,</w:t>
-      </w:r>
-      <w:r>
-        <w:rPr>
-          <w:lang w:val="uk-UA"/>
-        </w:rPr>
-        <w:t xml:space="preserve"> </w:t>
-      </w:r>
-      <w:proofErr w:type="spellStart"/>
-      <w:r>
-        <w:rPr>
-          <w:lang w:val="uk-UA"/>
-        </w:rPr>
-        <w:t>целесообразно</w:t>
-      </w:r>
-      <w:proofErr w:type="spellEnd"/>
-      <w:r>
-        <w:rPr>
-          <w:lang w:val="uk-UA"/>
-        </w:rPr>
-        <w:t xml:space="preserve"> </w:t>
-      </w:r>
-      <w:proofErr w:type="spellStart"/>
-      <w:r>
-        <w:rPr>
-          <w:lang w:val="uk-UA"/>
-        </w:rPr>
-        <w:t>использовать</w:t>
-      </w:r>
-      <w:proofErr w:type="spellEnd"/>
-      <w:r>
-        <w:rPr>
-          <w:lang w:val="uk-UA"/>
-        </w:rPr>
-        <w:t xml:space="preserve"> </w:t>
-      </w:r>
-      <w:proofErr w:type="spellStart"/>
-      <w:r>
-        <w:rPr>
-          <w:lang w:val="uk-UA"/>
-        </w:rPr>
-        <w:t>возможности</w:t>
-      </w:r>
-      <w:proofErr w:type="spellEnd"/>
-      <w:r>
-        <w:rPr>
-          <w:lang w:val="uk-UA"/>
-        </w:rPr>
-        <w:t xml:space="preserve"> </w:t>
-      </w:r>
-      <w:proofErr w:type="spellStart"/>
-      <w:r>
-        <w:rPr>
-          <w:lang w:val="uk-UA"/>
-        </w:rPr>
-        <w:t>современных</w:t>
-      </w:r>
-      <w:proofErr w:type="spellEnd"/>
-      <w:r>
-        <w:rPr>
-          <w:lang w:val="uk-UA"/>
-        </w:rPr>
-        <w:t xml:space="preserve"> </w:t>
-      </w:r>
-      <w:proofErr w:type="spellStart"/>
-      <w:r>
-        <w:rPr>
-          <w:lang w:val="uk-UA"/>
-        </w:rPr>
-        <w:t>офисных</w:t>
-      </w:r>
-      <w:proofErr w:type="spellEnd"/>
-      <w:r>
-        <w:rPr>
-          <w:lang w:val="uk-UA"/>
-        </w:rPr>
-        <w:t xml:space="preserve"> </w:t>
-      </w:r>
-      <w:proofErr w:type="spellStart"/>
-      <w:r>
-        <w:rPr>
-          <w:lang w:val="uk-UA"/>
-        </w:rPr>
-        <w:t>пакетов</w:t>
-      </w:r>
-      <w:proofErr w:type="spellEnd"/>
-      <w:r>
-        <w:rPr>
-          <w:lang w:val="uk-UA"/>
-        </w:rPr>
-        <w:t xml:space="preserve"> при </w:t>
-      </w:r>
-      <w:proofErr w:type="spellStart"/>
-      <w:r>
-        <w:rPr>
-          <w:lang w:val="uk-UA"/>
-        </w:rPr>
-        <w:t>работе</w:t>
-      </w:r>
-      <w:proofErr w:type="spellEnd"/>
-      <w:r>
-        <w:rPr>
-          <w:lang w:val="uk-UA"/>
-        </w:rPr>
-        <w:t xml:space="preserve"> </w:t>
-      </w:r>
-      <w:proofErr w:type="spellStart"/>
-      <w:r>
-        <w:rPr>
-          <w:lang w:val="uk-UA"/>
-        </w:rPr>
-        <w:t>со</w:t>
-      </w:r>
-      <w:proofErr w:type="spellEnd"/>
-      <w:r>
-        <w:rPr>
-          <w:lang w:val="uk-UA"/>
-        </w:rPr>
-        <w:t xml:space="preserve"> </w:t>
-      </w:r>
-      <w:r>
-        <w:rPr>
-          <w:b/>
-          <w:lang w:val="uk-UA"/>
-        </w:rPr>
-        <w:t>стилями</w:t>
-      </w:r>
-      <w:r>
-        <w:rPr>
-          <w:lang w:val="uk-UA"/>
-        </w:rPr>
-        <w:t xml:space="preserve"> </w:t>
-      </w:r>
-      <w:proofErr w:type="spellStart"/>
-      <w:r>
-        <w:rPr>
-          <w:lang w:val="uk-UA"/>
-        </w:rPr>
-        <w:t>оформления</w:t>
-      </w:r>
-      <w:proofErr w:type="spellEnd"/>
-      <w:r>
-        <w:rPr>
-          <w:lang w:val="uk-UA"/>
-        </w:rPr>
-        <w:t xml:space="preserve">. </w:t>
-      </w:r>
-    </w:p>
-    <w:p>
-      <w:pPr>
-        <w:pStyle w:val="1"/>
-        <w:rPr>
-          <w:lang w:val="uk-UA"/>
-        </w:rPr>
-      </w:pPr>
-      <w:bookmarkStart w:id="10" w:name="_Toc59890282"/>
+      <w:bookmarkStart w:id="11" w:name="_Toc59903968"/>
       <w:r>
         <w:rPr>
           <w:lang w:val="uk-UA"/>
@@ -6700,7 +7359,7 @@
         <w:lastRenderedPageBreak/>
         <w:t>Методы решения задачи</w:t>
       </w:r>
-      <w:bookmarkEnd w:id="10"/>
+      <w:bookmarkEnd w:id="11"/>
     </w:p>
     <w:p>
       <w:pPr>
@@ -6709,7 +7368,7 @@
           <w:lang w:val="uk-UA"/>
         </w:rPr>
       </w:pPr>
-      <w:bookmarkStart w:id="11" w:name="_Toc59890283"/>
+      <w:bookmarkStart w:id="12" w:name="_Toc59903969"/>
       <w:proofErr w:type="spellStart"/>
       <w:r>
         <w:rPr>
@@ -6731,7 +7390,7 @@
         </w:rPr>
         <w:t>таблиц</w:t>
       </w:r>
-      <w:bookmarkEnd w:id="11"/>
+      <w:bookmarkEnd w:id="12"/>
       <w:proofErr w:type="spellEnd"/>
     </w:p>
     <w:p>
@@ -7066,7 +7725,7 @@
           <w:lang w:val="uk-UA"/>
         </w:rPr>
       </w:pPr>
-      <w:bookmarkStart w:id="12" w:name="_Ref482281860"/>
+      <w:bookmarkStart w:id="13" w:name="_Ref482281860"/>
       <w:proofErr w:type="spellStart"/>
       <w:r>
         <w:rPr>
@@ -7151,7 +7810,7 @@
         </w:rPr>
         <w:fldChar w:fldCharType="end"/>
       </w:r>
-      <w:bookmarkEnd w:id="12"/>
+      <w:bookmarkEnd w:id="13"/>
       <w:r>
         <w:rPr>
           <w:lang w:val="uk-UA"/>
@@ -7638,7 +8297,7 @@
           <w:lang w:val="uk-UA"/>
         </w:rPr>
       </w:pPr>
-      <w:bookmarkStart w:id="13" w:name="_Toc59890284"/>
+      <w:bookmarkStart w:id="14" w:name="_Toc59903970"/>
       <w:proofErr w:type="spellStart"/>
       <w:r>
         <w:rPr>
@@ -7660,7 +8319,7 @@
         </w:rPr>
         <w:t>рисунков</w:t>
       </w:r>
-      <w:bookmarkEnd w:id="13"/>
+      <w:bookmarkEnd w:id="14"/>
       <w:proofErr w:type="spellEnd"/>
     </w:p>
     <w:p>
@@ -8074,7 +8733,7 @@
           </mc:Choice>
           <mc:Fallback>
             <w:pict>
-              <v:group w14:anchorId="288FDB70" id="Группа 3" o:spid="_x0000_s1026" style="width:181.4pt;height:74.7pt;mso-position-horizontal-relative:char;mso-position-vertical-relative:line" coordsize="25908,10668" o:gfxdata="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">
+              <v:group w14:anchorId="2B5162D5" id="Группа 3" o:spid="_x0000_s1026" style="width:181.4pt;height:74.7pt;mso-position-horizontal-relative:char;mso-position-vertical-relative:line" coordsize="25908,10668" o:gfxdata="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">
                 <v:rect id="Прямоугольник 1" o:spid="_x0000_s1027" style="position:absolute;top:2762;width:16764;height:7525;visibility:visible;mso-wrap-style:square;v-text-anchor:middle" o:gfxdata="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" fillcolor="#4f81bd [3204]" strokecolor="#243f60 [1604]" strokeweight="2pt"/>
                 <v:shape id="5-конечная звезда 2" o:spid="_x0000_s1028" style="position:absolute;left:9429;width:16479;height:10668;visibility:visible;mso-wrap-style:square;v-text-anchor:middle" coordsize="1647825,1066800" o:gfxdata="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" path="m2,407480r629415,3l823913,r194495,407483l1647823,407480,1138613,659316r194504,407481l823913,814957,314708,1066797,509212,659316,2,407480xe" fillcolor="#4f81bd [3204]" strokecolor="#243f60 [1604]" strokeweight="2pt">
                   <v:path arrowok="t" o:connecttype="custom" o:connectlocs="2,407480;629417,407483;823913,0;1018408,407483;1647823,407480;1138613,659316;1333117,1066797;823913,814957;314708,1066797;509212,659316;2,407480" o:connectangles="0,0,0,0,0,0,0,0,0,0,0"/>
@@ -9588,7 +10247,7 @@
           <w:lang w:val="uk-UA"/>
         </w:rPr>
       </w:pPr>
-      <w:bookmarkStart w:id="14" w:name="_Ref254605528"/>
+      <w:bookmarkStart w:id="15" w:name="_Ref254605528"/>
       <w:r>
         <w:rPr>
           <w:lang w:val="uk-UA"/>
@@ -9665,7 +10324,7 @@
         </w:rPr>
         <w:fldChar w:fldCharType="end"/>
       </w:r>
-      <w:bookmarkEnd w:id="14"/>
+      <w:bookmarkEnd w:id="15"/>
       <w:r>
         <w:rPr>
           <w:lang w:val="uk-UA"/>
@@ -9716,7 +10375,7 @@
           <w:lang w:val="uk-UA"/>
         </w:rPr>
       </w:pPr>
-      <w:bookmarkStart w:id="15" w:name="_Toc59890285"/>
+      <w:bookmarkStart w:id="16" w:name="_Toc59903971"/>
       <w:proofErr w:type="spellStart"/>
       <w:r>
         <w:rPr>
@@ -9739,7 +10398,7 @@
         </w:rPr>
         <w:t>списков</w:t>
       </w:r>
-      <w:bookmarkEnd w:id="15"/>
+      <w:bookmarkEnd w:id="16"/>
       <w:proofErr w:type="spellEnd"/>
     </w:p>
     <w:p>
@@ -10131,7 +10790,7 @@
           <w:lang w:val="uk-UA"/>
         </w:rPr>
       </w:pPr>
-      <w:bookmarkStart w:id="16" w:name="_Toc59890286"/>
+      <w:bookmarkStart w:id="17" w:name="_Toc59903972"/>
       <w:proofErr w:type="spellStart"/>
       <w:r>
         <w:rPr>
@@ -10146,7 +10805,7 @@
         </w:rPr>
         <w:t xml:space="preserve"> список</w:t>
       </w:r>
-      <w:bookmarkEnd w:id="16"/>
+      <w:bookmarkEnd w:id="17"/>
     </w:p>
     <w:p>
       <w:pPr>
@@ -10783,7 +11442,7 @@
           <w:lang w:val="uk-UA"/>
         </w:rPr>
       </w:pPr>
-      <w:bookmarkStart w:id="17" w:name="_Toc59890287"/>
+      <w:bookmarkStart w:id="18" w:name="_Toc59903973"/>
       <w:proofErr w:type="spellStart"/>
       <w:r>
         <w:rPr>
@@ -10798,7 +11457,7 @@
         </w:rPr>
         <w:t xml:space="preserve"> список</w:t>
       </w:r>
-      <w:bookmarkEnd w:id="17"/>
+      <w:bookmarkEnd w:id="18"/>
     </w:p>
     <w:p>
       <w:pPr>
@@ -11491,7 +12150,7 @@
           <w:lang w:val="uk-UA"/>
         </w:rPr>
       </w:pPr>
-      <w:bookmarkStart w:id="18" w:name="_Toc59890288"/>
+      <w:bookmarkStart w:id="19" w:name="_Toc59903974"/>
       <w:proofErr w:type="spellStart"/>
       <w:r>
         <w:rPr>
@@ -11507,7 +12166,7 @@
         </w:rPr>
         <w:t xml:space="preserve"> формул</w:t>
       </w:r>
-      <w:bookmarkEnd w:id="18"/>
+      <w:bookmarkEnd w:id="19"/>
     </w:p>
     <w:p>
       <w:pPr>
@@ -12547,8 +13206,8 @@
           <w:lang w:val="uk-UA"/>
         </w:rPr>
       </w:pPr>
-      <w:bookmarkStart w:id="19" w:name="_Toc482009250"/>
-      <w:bookmarkStart w:id="20" w:name="_Toc59890289"/>
+      <w:bookmarkStart w:id="20" w:name="_Toc482009250"/>
+      <w:bookmarkStart w:id="21" w:name="_Toc59903975"/>
       <w:r>
         <w:rPr>
           <w:lang w:val="uk-UA"/>
@@ -12556,14 +13215,14 @@
         <w:lastRenderedPageBreak/>
         <w:t>Список литератур</w:t>
       </w:r>
-      <w:bookmarkEnd w:id="19"/>
+      <w:bookmarkEnd w:id="20"/>
       <w:r>
         <w:rPr>
           <w:lang w:val="uk-UA"/>
         </w:rPr>
         <w:t>ы</w:t>
       </w:r>
-      <w:bookmarkEnd w:id="20"/>
+      <w:bookmarkEnd w:id="21"/>
     </w:p>
     <w:p>
       <w:pPr>
@@ -12677,11 +13336,11 @@
         <w:lastRenderedPageBreak/>
         <w:br/>
       </w:r>
-      <w:bookmarkStart w:id="21" w:name="_Toc59890290"/>
+      <w:bookmarkStart w:id="22" w:name="_Toc59903976"/>
       <w:r>
         <w:t>Графічні матеріали (Стиль Заголовок Додатка)</w:t>
       </w:r>
-      <w:bookmarkEnd w:id="21"/>
+      <w:bookmarkEnd w:id="22"/>
     </w:p>
     <w:p>
       <w:pPr>
@@ -12713,7 +13372,7 @@
         <mc:AlternateContent>
           <mc:Choice Requires="wps">
             <w:drawing>
-              <wp:anchor distT="0" distB="0" distL="114300" distR="114300" simplePos="0" relativeHeight="251661824" behindDoc="0" locked="0" layoutInCell="1" allowOverlap="1">
+              <wp:anchor distT="0" distB="0" distL="114300" distR="114300" simplePos="0" relativeHeight="251663360" behindDoc="0" locked="0" layoutInCell="1" allowOverlap="1">
                 <wp:simplePos x="0" y="0"/>
                 <wp:positionH relativeFrom="column">
                   <wp:posOffset>560235</wp:posOffset>
@@ -12813,7 +13472,7 @@
           </mc:Choice>
           <mc:Fallback>
             <w:pict>
-              <v:shape id="Поле 5" o:spid="_x0000_s1030" type="#_x0000_t202" style="position:absolute;left:0;text-align:left;margin-left:44.1pt;margin-top:15.3pt;width:382.45pt;height:187.95pt;z-index:251661824;visibility:visible;mso-wrap-style:square;mso-width-percent:0;mso-wrap-distance-left:9pt;mso-wrap-distance-top:0;mso-wrap-distance-right:9pt;mso-wrap-distance-bottom:0;mso-position-horizontal:absolute;mso-position-horizontal-relative:text;mso-position-vertical:absolute;mso-position-vertical-relative:text;mso-width-percent:0;mso-width-relative:margin;v-text-anchor:middle" o:gfxdata="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" fillcolor="white [3201]" strokeweight=".5pt">
+              <v:shape id="Поле 5" o:spid="_x0000_s1030" type="#_x0000_t202" style="position:absolute;left:0;text-align:left;margin-left:44.1pt;margin-top:15.3pt;width:382.45pt;height:187.95pt;z-index:251663360;visibility:visible;mso-wrap-style:square;mso-width-percent:0;mso-wrap-distance-left:9pt;mso-wrap-distance-top:0;mso-wrap-distance-right:9pt;mso-wrap-distance-bottom:0;mso-position-horizontal:absolute;mso-position-horizontal-relative:text;mso-position-vertical:absolute;mso-position-vertical-relative:text;mso-width-percent:0;mso-width-relative:margin;v-text-anchor:middle" o:gfxdata="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" fillcolor="white [3201]" strokeweight=".5pt">
                 <v:textbox>
                   <w:txbxContent>
                     <w:p>
@@ -12966,11 +13625,11 @@
         <w:lastRenderedPageBreak/>
         <w:br/>
       </w:r>
-      <w:bookmarkStart w:id="22" w:name="_Toc59890291"/>
+      <w:bookmarkStart w:id="23" w:name="_Toc59903977"/>
       <w:r>
         <w:t>Керівництво користувача</w:t>
       </w:r>
-      <w:bookmarkEnd w:id="22"/>
+      <w:bookmarkEnd w:id="23"/>
     </w:p>
     <w:p>
       <w:pPr>
@@ -14101,7 +14760,7 @@
           </mc:Choice>
           <mc:Fallback>
             <w:pict>
-              <v:shape w14:anchorId="51BCFA2C" id="Прямоугольник с двумя вырезанными противолежащими углами 9" o:spid="_x0000_s1026" style="width:227.2pt;height:177.65pt;visibility:visible;mso-wrap-style:square;mso-left-percent:-10001;mso-top-percent:-10001;mso-position-horizontal:absolute;mso-position-horizontal-relative:char;mso-position-vertical:absolute;mso-position-vertical-relative:line;mso-left-percent:-10001;mso-top-percent:-10001;v-text-anchor:middle" coordsize="2885704,2256312" o:gfxdata="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" path="m,l2509644,r376060,376060l2885704,2256312r,l376060,2256312,,1880252,,xe" fillcolor="#4f81bd [3204]" strokecolor="#243f60 [1604]" strokeweight="2pt">
+              <v:shape w14:anchorId="17D4028B" id="Прямоугольник с двумя вырезанными противолежащими углами 9" o:spid="_x0000_s1026" style="width:227.2pt;height:177.65pt;visibility:visible;mso-wrap-style:square;mso-left-percent:-10001;mso-top-percent:-10001;mso-position-horizontal:absolute;mso-position-horizontal-relative:char;mso-position-vertical:absolute;mso-position-vertical-relative:line;mso-left-percent:-10001;mso-top-percent:-10001;v-text-anchor:middle" coordsize="2885704,2256312" o:gfxdata="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" path="m,l2509644,r376060,376060l2885704,2256312r,l376060,2256312,,1880252,,xe" fillcolor="#4f81bd [3204]" strokecolor="#243f60 [1604]" strokeweight="2pt">
                 <v:path arrowok="t" o:connecttype="custom" o:connectlocs="0,0;2509644,0;2885704,376060;2885704,2256312;2885704,2256312;376060,2256312;0,1880252;0,0" o:connectangles="0,0,0,0,0,0,0,0"/>
                 <w10:anchorlock/>
               </v:shape>
@@ -14268,11 +14927,11 @@
         <w:lastRenderedPageBreak/>
         <w:br/>
       </w:r>
-      <w:bookmarkStart w:id="23" w:name="_Toc59890292"/>
+      <w:bookmarkStart w:id="24" w:name="_Toc59903978"/>
       <w:r>
         <w:t>Текст програми</w:t>
       </w:r>
-      <w:bookmarkEnd w:id="23"/>
+      <w:bookmarkEnd w:id="24"/>
     </w:p>
     <w:p>
       <w:pPr>
@@ -15316,7 +15975,7 @@
       <w:rPr>
         <w:noProof/>
       </w:rPr>
-      <w:t>10</w:t>
+      <w:t>11</w:t>
     </w:r>
     <w:r>
       <w:fldChar w:fldCharType="end"/>
@@ -15474,7 +16133,7 @@
         </mc:Choice>
         <mc:Fallback>
           <w:pict>
-            <v:rect w14:anchorId="54C80F4C" id="Прямоугольник 10" o:spid="_x0000_s1026" style="position:absolute;margin-left:-1.7pt;margin-top:21.6pt;width:507.75pt;height:761.15pt;z-index:251659264;visibility:visible;mso-wrap-style:square;mso-width-percent:0;mso-height-percent:0;mso-wrap-distance-left:9pt;mso-wrap-distance-top:0;mso-wrap-distance-right:9pt;mso-wrap-distance-bottom:0;mso-position-horizontal:absolute;mso-position-horizontal-relative:text;mso-position-vertical:absolute;mso-position-vertical-relative:text;mso-width-percent:0;mso-height-percent:0;mso-width-relative:margin;mso-height-relative:margin;v-text-anchor:middle" o:gfxdata="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" filled="f" strokecolor="black [3200]" strokeweight="2pt"/>
+            <v:rect w14:anchorId="2E4457BC" id="Прямоугольник 10" o:spid="_x0000_s1026" style="position:absolute;margin-left:-1.7pt;margin-top:21.6pt;width:507.75pt;height:761.15pt;z-index:251659264;visibility:visible;mso-wrap-style:square;mso-width-percent:0;mso-height-percent:0;mso-wrap-distance-left:9pt;mso-wrap-distance-top:0;mso-wrap-distance-right:9pt;mso-wrap-distance-bottom:0;mso-position-horizontal:absolute;mso-position-horizontal-relative:text;mso-position-vertical:absolute;mso-position-vertical-relative:text;mso-width-percent:0;mso-height-percent:0;mso-width-relative:margin;mso-height-relative:margin;v-text-anchor:middle" o:gfxdata="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" filled="f" strokecolor="black [3200]" strokeweight="2pt"/>
           </w:pict>
         </mc:Fallback>
       </mc:AlternateContent>
@@ -16315,6 +16974,36 @@
   </w:num>
   <w:num w:numId="8">
     <w:abstractNumId w:val="5"/>
+  </w:num>
+  <w:num w:numId="9">
+    <w:abstractNumId w:val="0"/>
+    <w:lvlOverride w:ilvl="0">
+      <w:startOverride w:val="1"/>
+    </w:lvlOverride>
+    <w:lvlOverride w:ilvl="1">
+      <w:startOverride w:val="1"/>
+    </w:lvlOverride>
+    <w:lvlOverride w:ilvl="2">
+      <w:startOverride w:val="1"/>
+    </w:lvlOverride>
+    <w:lvlOverride w:ilvl="3">
+      <w:startOverride w:val="1"/>
+    </w:lvlOverride>
+    <w:lvlOverride w:ilvl="4">
+      <w:startOverride w:val="1"/>
+    </w:lvlOverride>
+    <w:lvlOverride w:ilvl="5">
+      <w:startOverride w:val="1"/>
+    </w:lvlOverride>
+    <w:lvlOverride w:ilvl="6">
+      <w:startOverride w:val="1"/>
+    </w:lvlOverride>
+    <w:lvlOverride w:ilvl="7">
+      <w:startOverride w:val="1"/>
+    </w:lvlOverride>
+    <w:lvlOverride w:ilvl="8">
+      <w:startOverride w:val="1"/>
+    </w:lvlOverride>
   </w:num>
 </w:numbering>
 </file>

</xml_diff>